<commit_message>
Penambahan Modul 5 dan beberapa update dari modul sebelumnya
</commit_message>
<xml_diff>
--- a/Modul-3/Laprak-A&SD-I-Modul-3.docx
+++ b/Modul-3/Laprak-A&SD-I-Modul-3.docx
@@ -447,7 +447,7 @@
       <w:pPr>
         <w:pStyle w:val="Heading1"/>
       </w:pPr>
-      <w:bookmarkStart w:id="0" w:name="_Toc195706940"/>
+      <w:bookmarkStart w:id="0" w:name="_Toc197538925"/>
       <w:r>
         <w:lastRenderedPageBreak/>
         <w:t>LEMBAR PENGESAHAN</w:t>
@@ -857,15 +857,15 @@
         <w:pStyle w:val="Heading1"/>
         <w:spacing w:before="0"/>
       </w:pPr>
-      <w:bookmarkStart w:id="1" w:name="_Toc195706941"/>
-      <w:bookmarkStart w:id="2" w:name="_Toc195219800"/>
+      <w:bookmarkStart w:id="1" w:name="_Toc195219800"/>
+      <w:bookmarkStart w:id="2" w:name="_Toc197538926"/>
       <w:r>
         <w:lastRenderedPageBreak/>
         <w:t>DAFTAR ISI</w:t>
       </w:r>
-      <w:bookmarkEnd w:id="1"/>
+      <w:bookmarkEnd w:id="2"/>
     </w:p>
-    <w:bookmarkEnd w:id="2" w:displacedByCustomXml="next"/>
+    <w:bookmarkEnd w:id="1" w:displacedByCustomXml="next"/>
     <w:sdt>
       <w:sdtPr>
         <w:rPr>
@@ -916,7 +916,7 @@
           <w:r>
             <w:fldChar w:fldCharType="separate"/>
           </w:r>
-          <w:hyperlink w:anchor="_Toc195706940" w:history="1">
+          <w:hyperlink w:anchor="_Toc197538925" w:history="1">
             <w:r>
               <w:rPr>
                 <w:rStyle w:val="Hyperlink"/>
@@ -943,7 +943,7 @@
                 <w:noProof/>
                 <w:webHidden/>
               </w:rPr>
-              <w:instrText xml:space="preserve"> PAGEREF _Toc195706940 \h </w:instrText>
+              <w:instrText xml:space="preserve"> PAGEREF _Toc197538925 \h </w:instrText>
             </w:r>
             <w:r>
               <w:rPr>
@@ -989,7 +989,7 @@
               <w14:ligatures w14:val="standardContextual"/>
             </w:rPr>
           </w:pPr>
-          <w:hyperlink w:anchor="_Toc195706941" w:history="1">
+          <w:hyperlink w:anchor="_Toc197538926" w:history="1">
             <w:r>
               <w:rPr>
                 <w:rStyle w:val="Hyperlink"/>
@@ -1016,7 +1016,7 @@
                 <w:noProof/>
                 <w:webHidden/>
               </w:rPr>
-              <w:instrText xml:space="preserve"> PAGEREF _Toc195706941 \h </w:instrText>
+              <w:instrText xml:space="preserve"> PAGEREF _Toc197538926 \h </w:instrText>
             </w:r>
             <w:r>
               <w:rPr>
@@ -1062,7 +1062,7 @@
               <w14:ligatures w14:val="standardContextual"/>
             </w:rPr>
           </w:pPr>
-          <w:hyperlink w:anchor="_Toc195706942" w:history="1">
+          <w:hyperlink w:anchor="_Toc197538927" w:history="1">
             <w:r>
               <w:rPr>
                 <w:rStyle w:val="Hyperlink"/>
@@ -1089,7 +1089,7 @@
                 <w:noProof/>
                 <w:webHidden/>
               </w:rPr>
-              <w:instrText xml:space="preserve"> PAGEREF _Toc195706942 \h </w:instrText>
+              <w:instrText xml:space="preserve"> PAGEREF _Toc197538927 \h </w:instrText>
             </w:r>
             <w:r>
               <w:rPr>
@@ -1109,7 +1109,7 @@
                 <w:noProof/>
                 <w:webHidden/>
               </w:rPr>
-              <w:t>4</w:t>
+              <w:t>5</w:t>
             </w:r>
             <w:r>
               <w:rPr>
@@ -1135,7 +1135,7 @@
               <w14:ligatures w14:val="standardContextual"/>
             </w:rPr>
           </w:pPr>
-          <w:hyperlink w:anchor="_Toc195706943" w:history="1">
+          <w:hyperlink w:anchor="_Toc197538928" w:history="1">
             <w:r>
               <w:rPr>
                 <w:rStyle w:val="Hyperlink"/>
@@ -1162,13 +1162,7 @@
                 <w:noProof/>
                 <w:webHidden/>
               </w:rPr>
-              <w:instrText xml:space="preserve"> PAGEREF _Toc195706943 \h </w:instrText>
-            </w:r>
-            <w:r>
-              <w:rPr>
-                <w:noProof/>
-                <w:webHidden/>
-              </w:rPr>
+              <w:instrText xml:space="preserve"> PAGEREF _Toc197538928 \h </w:instrText>
             </w:r>
             <w:r>
               <w:rPr>
@@ -1179,10 +1173,13 @@
             </w:r>
             <w:r>
               <w:rPr>
-                <w:noProof/>
-                <w:webHidden/>
-              </w:rPr>
-              <w:t>5</w:t>
+                <w:b/>
+                <w:bCs/>
+                <w:noProof/>
+                <w:webHidden/>
+                <w:lang w:val="en-US"/>
+              </w:rPr>
+              <w:t>Error! Bookmark not defined.</w:t>
             </w:r>
             <w:r>
               <w:rPr>
@@ -1208,7 +1205,7 @@
               <w14:ligatures w14:val="standardContextual"/>
             </w:rPr>
           </w:pPr>
-          <w:hyperlink w:anchor="_Toc195706944" w:history="1">
+          <w:hyperlink w:anchor="_Toc197538929" w:history="1">
             <w:r>
               <w:rPr>
                 <w:rStyle w:val="Hyperlink"/>
@@ -1235,7 +1232,7 @@
                 <w:noProof/>
                 <w:webHidden/>
               </w:rPr>
-              <w:instrText xml:space="preserve"> PAGEREF _Toc195706944 \h </w:instrText>
+              <w:instrText xml:space="preserve"> PAGEREF _Toc197538929 \h </w:instrText>
             </w:r>
             <w:r>
               <w:rPr>
@@ -1256,152 +1253,6 @@
                 <w:webHidden/>
               </w:rPr>
               <w:t>6</w:t>
-            </w:r>
-            <w:r>
-              <w:rPr>
-                <w:noProof/>
-                <w:webHidden/>
-              </w:rPr>
-              <w:fldChar w:fldCharType="end"/>
-            </w:r>
-          </w:hyperlink>
-        </w:p>
-        <w:p>
-          <w:pPr>
-            <w:pStyle w:val="TOC3"/>
-            <w:tabs>
-              <w:tab w:val="right" w:leader="dot" w:pos="8261"/>
-            </w:tabs>
-            <w:rPr>
-              <w:rFonts w:asciiTheme="minorHAnsi" w:eastAsiaTheme="minorEastAsia" w:hAnsiTheme="minorHAnsi"/>
-              <w:noProof/>
-              <w:kern w:val="2"/>
-              <w:szCs w:val="24"/>
-              <w:lang w:val="en-ID" w:eastAsia="en-ID"/>
-              <w14:ligatures w14:val="standardContextual"/>
-            </w:rPr>
-          </w:pPr>
-          <w:hyperlink w:anchor="_Toc195706945" w:history="1">
-            <w:r>
-              <w:rPr>
-                <w:rStyle w:val="Hyperlink"/>
-                <w:noProof/>
-              </w:rPr>
-              <w:t>Pembahasan</w:t>
-            </w:r>
-            <w:r>
-              <w:rPr>
-                <w:noProof/>
-                <w:webHidden/>
-              </w:rPr>
-              <w:tab/>
-            </w:r>
-            <w:r>
-              <w:rPr>
-                <w:noProof/>
-                <w:webHidden/>
-              </w:rPr>
-              <w:fldChar w:fldCharType="begin"/>
-            </w:r>
-            <w:r>
-              <w:rPr>
-                <w:noProof/>
-                <w:webHidden/>
-              </w:rPr>
-              <w:instrText xml:space="preserve"> PAGEREF _Toc195706945 \h </w:instrText>
-            </w:r>
-            <w:r>
-              <w:rPr>
-                <w:noProof/>
-                <w:webHidden/>
-              </w:rPr>
-            </w:r>
-            <w:r>
-              <w:rPr>
-                <w:noProof/>
-                <w:webHidden/>
-              </w:rPr>
-              <w:fldChar w:fldCharType="separate"/>
-            </w:r>
-            <w:r>
-              <w:rPr>
-                <w:noProof/>
-                <w:webHidden/>
-              </w:rPr>
-              <w:t>6</w:t>
-            </w:r>
-            <w:r>
-              <w:rPr>
-                <w:noProof/>
-                <w:webHidden/>
-              </w:rPr>
-              <w:fldChar w:fldCharType="end"/>
-            </w:r>
-          </w:hyperlink>
-        </w:p>
-        <w:p>
-          <w:pPr>
-            <w:pStyle w:val="TOC1"/>
-            <w:tabs>
-              <w:tab w:val="right" w:leader="dot" w:pos="8261"/>
-            </w:tabs>
-            <w:rPr>
-              <w:rFonts w:asciiTheme="minorHAnsi" w:eastAsiaTheme="minorEastAsia" w:hAnsiTheme="minorHAnsi"/>
-              <w:noProof/>
-              <w:kern w:val="2"/>
-              <w:szCs w:val="24"/>
-              <w:lang w:val="en-ID" w:eastAsia="en-ID"/>
-              <w14:ligatures w14:val="standardContextual"/>
-            </w:rPr>
-          </w:pPr>
-          <w:hyperlink w:anchor="_Toc195706946" w:history="1">
-            <w:r>
-              <w:rPr>
-                <w:rStyle w:val="Hyperlink"/>
-                <w:noProof/>
-              </w:rPr>
-              <w:t>SOAL 2</w:t>
-            </w:r>
-            <w:r>
-              <w:rPr>
-                <w:noProof/>
-                <w:webHidden/>
-              </w:rPr>
-              <w:tab/>
-            </w:r>
-            <w:r>
-              <w:rPr>
-                <w:noProof/>
-                <w:webHidden/>
-              </w:rPr>
-              <w:fldChar w:fldCharType="begin"/>
-            </w:r>
-            <w:r>
-              <w:rPr>
-                <w:noProof/>
-                <w:webHidden/>
-              </w:rPr>
-              <w:instrText xml:space="preserve"> PAGEREF _Toc195706946 \h </w:instrText>
-            </w:r>
-            <w:r>
-              <w:rPr>
-                <w:noProof/>
-                <w:webHidden/>
-              </w:rPr>
-            </w:r>
-            <w:r>
-              <w:rPr>
-                <w:noProof/>
-                <w:webHidden/>
-              </w:rPr>
-              <w:fldChar w:fldCharType="separate"/>
-            </w:r>
-            <w:r>
-              <w:rPr>
-                <w:noProof/>
-                <w:webHidden/>
-              </w:rPr>
-              <w:t>7</w:t>
             </w:r>
             <w:r>
               <w:rPr>
@@ -1428,7 +1279,7 @@
               <w14:ligatures w14:val="standardContextual"/>
             </w:rPr>
           </w:pPr>
-          <w:hyperlink w:anchor="_Toc195706947" w:history="1">
+          <w:hyperlink w:anchor="_Toc197538930" w:history="1">
             <w:r>
               <w:rPr>
                 <w:rStyle w:val="Hyperlink"/>
@@ -1452,7 +1303,7 @@
                 <w:rStyle w:val="Hyperlink"/>
                 <w:noProof/>
               </w:rPr>
-              <w:t>Source Code</w:t>
+              <w:t>Screenshoot</w:t>
             </w:r>
             <w:r>
               <w:rPr>
@@ -1473,7 +1324,80 @@
                 <w:noProof/>
                 <w:webHidden/>
               </w:rPr>
-              <w:instrText xml:space="preserve"> PAGEREF _Toc195706947 \h </w:instrText>
+              <w:instrText xml:space="preserve"> PAGEREF _Toc197538930 \h </w:instrText>
+            </w:r>
+            <w:r>
+              <w:rPr>
+                <w:noProof/>
+                <w:webHidden/>
+              </w:rPr>
+            </w:r>
+            <w:r>
+              <w:rPr>
+                <w:noProof/>
+                <w:webHidden/>
+              </w:rPr>
+              <w:fldChar w:fldCharType="separate"/>
+            </w:r>
+            <w:r>
+              <w:rPr>
+                <w:noProof/>
+                <w:webHidden/>
+              </w:rPr>
+              <w:t>6</w:t>
+            </w:r>
+            <w:r>
+              <w:rPr>
+                <w:noProof/>
+                <w:webHidden/>
+              </w:rPr>
+              <w:fldChar w:fldCharType="end"/>
+            </w:r>
+          </w:hyperlink>
+        </w:p>
+        <w:p>
+          <w:pPr>
+            <w:pStyle w:val="TOC1"/>
+            <w:tabs>
+              <w:tab w:val="right" w:leader="dot" w:pos="8261"/>
+            </w:tabs>
+            <w:rPr>
+              <w:rFonts w:asciiTheme="minorHAnsi" w:eastAsiaTheme="minorEastAsia" w:hAnsiTheme="minorHAnsi"/>
+              <w:noProof/>
+              <w:kern w:val="2"/>
+              <w:szCs w:val="24"/>
+              <w:lang w:val="en-ID" w:eastAsia="en-ID"/>
+              <w14:ligatures w14:val="standardContextual"/>
+            </w:rPr>
+          </w:pPr>
+          <w:hyperlink w:anchor="_Toc197538931" w:history="1">
+            <w:r>
+              <w:rPr>
+                <w:rStyle w:val="Hyperlink"/>
+                <w:noProof/>
+              </w:rPr>
+              <w:t>SOAL 2</w:t>
+            </w:r>
+            <w:r>
+              <w:rPr>
+                <w:noProof/>
+                <w:webHidden/>
+              </w:rPr>
+              <w:tab/>
+            </w:r>
+            <w:r>
+              <w:rPr>
+                <w:noProof/>
+                <w:webHidden/>
+              </w:rPr>
+              <w:fldChar w:fldCharType="begin"/>
+            </w:r>
+            <w:r>
+              <w:rPr>
+                <w:noProof/>
+                <w:webHidden/>
+              </w:rPr>
+              <w:instrText xml:space="preserve"> PAGEREF _Toc197538931 \h </w:instrText>
             </w:r>
             <w:r>
               <w:rPr>
@@ -1520,13 +1444,13 @@
               <w14:ligatures w14:val="standardContextual"/>
             </w:rPr>
           </w:pPr>
-          <w:hyperlink w:anchor="_Toc195706948" w:history="1">
+          <w:hyperlink w:anchor="_Toc197538932" w:history="1">
             <w:r>
               <w:rPr>
                 <w:rStyle w:val="Hyperlink"/>
                 <w:noProof/>
               </w:rPr>
-              <w:t>B.</w:t>
+              <w:t>A.</w:t>
             </w:r>
             <w:r>
               <w:rPr>
@@ -1544,7 +1468,7 @@
                 <w:rStyle w:val="Hyperlink"/>
                 <w:noProof/>
               </w:rPr>
-              <w:t>Pembahasan</w:t>
+              <w:t>Screenshoot</w:t>
             </w:r>
             <w:r>
               <w:rPr>
@@ -1565,7 +1489,7 @@
                 <w:noProof/>
                 <w:webHidden/>
               </w:rPr>
-              <w:instrText xml:space="preserve"> PAGEREF _Toc195706948 \h </w:instrText>
+              <w:instrText xml:space="preserve"> PAGEREF _Toc197538932 \h </w:instrText>
             </w:r>
             <w:r>
               <w:rPr>
@@ -1585,7 +1509,7 @@
                 <w:noProof/>
                 <w:webHidden/>
               </w:rPr>
-              <w:t>8</w:t>
+              <w:t>7</w:t>
             </w:r>
             <w:r>
               <w:rPr>
@@ -1611,7 +1535,7 @@
               <w14:ligatures w14:val="standardContextual"/>
             </w:rPr>
           </w:pPr>
-          <w:hyperlink w:anchor="_Toc195706949" w:history="1">
+          <w:hyperlink w:anchor="_Toc197538933" w:history="1">
             <w:r>
               <w:rPr>
                 <w:rStyle w:val="Hyperlink"/>
@@ -1638,7 +1562,7 @@
                 <w:noProof/>
                 <w:webHidden/>
               </w:rPr>
-              <w:instrText xml:space="preserve"> PAGEREF _Toc195706949 \h </w:instrText>
+              <w:instrText xml:space="preserve"> PAGEREF _Toc197538933 \h </w:instrText>
             </w:r>
             <w:r>
               <w:rPr>
@@ -1658,7 +1582,7 @@
                 <w:noProof/>
                 <w:webHidden/>
               </w:rPr>
-              <w:t>14</w:t>
+              <w:t>8</w:t>
             </w:r>
             <w:r>
               <w:rPr>
@@ -1685,7 +1609,7 @@
               <w14:ligatures w14:val="standardContextual"/>
             </w:rPr>
           </w:pPr>
-          <w:hyperlink w:anchor="_Toc195706950" w:history="1">
+          <w:hyperlink w:anchor="_Toc197538934" w:history="1">
             <w:r>
               <w:rPr>
                 <w:rStyle w:val="Hyperlink"/>
@@ -1709,7 +1633,7 @@
                 <w:rStyle w:val="Hyperlink"/>
                 <w:noProof/>
               </w:rPr>
-              <w:t>Source Code</w:t>
+              <w:t>Screenshoot</w:t>
             </w:r>
             <w:r>
               <w:rPr>
@@ -1730,7 +1654,7 @@
                 <w:noProof/>
                 <w:webHidden/>
               </w:rPr>
-              <w:instrText xml:space="preserve"> PAGEREF _Toc195706950 \h </w:instrText>
+              <w:instrText xml:space="preserve"> PAGEREF _Toc197538934 \h </w:instrText>
             </w:r>
             <w:r>
               <w:rPr>
@@ -1750,7 +1674,80 @@
                 <w:noProof/>
                 <w:webHidden/>
               </w:rPr>
-              <w:t>14</w:t>
+              <w:t>8</w:t>
+            </w:r>
+            <w:r>
+              <w:rPr>
+                <w:noProof/>
+                <w:webHidden/>
+              </w:rPr>
+              <w:fldChar w:fldCharType="end"/>
+            </w:r>
+          </w:hyperlink>
+        </w:p>
+        <w:p>
+          <w:pPr>
+            <w:pStyle w:val="TOC1"/>
+            <w:tabs>
+              <w:tab w:val="right" w:leader="dot" w:pos="8261"/>
+            </w:tabs>
+            <w:rPr>
+              <w:rFonts w:asciiTheme="minorHAnsi" w:eastAsiaTheme="minorEastAsia" w:hAnsiTheme="minorHAnsi"/>
+              <w:noProof/>
+              <w:kern w:val="2"/>
+              <w:szCs w:val="24"/>
+              <w:lang w:val="en-ID" w:eastAsia="en-ID"/>
+              <w14:ligatures w14:val="standardContextual"/>
+            </w:rPr>
+          </w:pPr>
+          <w:hyperlink w:anchor="_Toc197538935" w:history="1">
+            <w:r>
+              <w:rPr>
+                <w:rStyle w:val="Hyperlink"/>
+                <w:noProof/>
+              </w:rPr>
+              <w:t>SOAL 4</w:t>
+            </w:r>
+            <w:r>
+              <w:rPr>
+                <w:noProof/>
+                <w:webHidden/>
+              </w:rPr>
+              <w:tab/>
+            </w:r>
+            <w:r>
+              <w:rPr>
+                <w:noProof/>
+                <w:webHidden/>
+              </w:rPr>
+              <w:fldChar w:fldCharType="begin"/>
+            </w:r>
+            <w:r>
+              <w:rPr>
+                <w:noProof/>
+                <w:webHidden/>
+              </w:rPr>
+              <w:instrText xml:space="preserve"> PAGEREF _Toc197538935 \h </w:instrText>
+            </w:r>
+            <w:r>
+              <w:rPr>
+                <w:noProof/>
+                <w:webHidden/>
+              </w:rPr>
+            </w:r>
+            <w:r>
+              <w:rPr>
+                <w:noProof/>
+                <w:webHidden/>
+              </w:rPr>
+              <w:fldChar w:fldCharType="separate"/>
+            </w:r>
+            <w:r>
+              <w:rPr>
+                <w:noProof/>
+                <w:webHidden/>
+              </w:rPr>
+              <w:t>9</w:t>
             </w:r>
             <w:r>
               <w:rPr>
@@ -1777,13 +1774,13 @@
               <w14:ligatures w14:val="standardContextual"/>
             </w:rPr>
           </w:pPr>
-          <w:hyperlink w:anchor="_Toc195706951" w:history="1">
+          <w:hyperlink w:anchor="_Toc197538936" w:history="1">
             <w:r>
               <w:rPr>
                 <w:rStyle w:val="Hyperlink"/>
                 <w:noProof/>
               </w:rPr>
-              <w:t>B.</w:t>
+              <w:t>A.</w:t>
             </w:r>
             <w:r>
               <w:rPr>
@@ -1801,7 +1798,7 @@
                 <w:rStyle w:val="Hyperlink"/>
                 <w:noProof/>
               </w:rPr>
-              <w:t>Pembahasan</w:t>
+              <w:t>Screenshoot</w:t>
             </w:r>
             <w:r>
               <w:rPr>
@@ -1822,7 +1819,7 @@
                 <w:noProof/>
                 <w:webHidden/>
               </w:rPr>
-              <w:instrText xml:space="preserve"> PAGEREF _Toc195706951 \h </w:instrText>
+              <w:instrText xml:space="preserve"> PAGEREF _Toc197538936 \h </w:instrText>
             </w:r>
             <w:r>
               <w:rPr>
@@ -1842,7 +1839,7 @@
                 <w:noProof/>
                 <w:webHidden/>
               </w:rPr>
-              <w:t>15</w:t>
+              <w:t>9</w:t>
             </w:r>
             <w:r>
               <w:rPr>
@@ -1868,12 +1865,1094 @@
               <w14:ligatures w14:val="standardContextual"/>
             </w:rPr>
           </w:pPr>
-          <w:hyperlink w:anchor="_Toc195706952" w:history="1">
+          <w:hyperlink w:anchor="_Toc197538937" w:history="1">
             <w:r>
               <w:rPr>
                 <w:rStyle w:val="Hyperlink"/>
                 <w:noProof/>
               </w:rPr>
+              <w:t>SOAL 5</w:t>
+            </w:r>
+            <w:r>
+              <w:rPr>
+                <w:noProof/>
+                <w:webHidden/>
+              </w:rPr>
+              <w:tab/>
+            </w:r>
+            <w:r>
+              <w:rPr>
+                <w:noProof/>
+                <w:webHidden/>
+              </w:rPr>
+              <w:fldChar w:fldCharType="begin"/>
+            </w:r>
+            <w:r>
+              <w:rPr>
+                <w:noProof/>
+                <w:webHidden/>
+              </w:rPr>
+              <w:instrText xml:space="preserve"> PAGEREF _Toc197538937 \h </w:instrText>
+            </w:r>
+            <w:r>
+              <w:rPr>
+                <w:noProof/>
+                <w:webHidden/>
+              </w:rPr>
+            </w:r>
+            <w:r>
+              <w:rPr>
+                <w:noProof/>
+                <w:webHidden/>
+              </w:rPr>
+              <w:fldChar w:fldCharType="separate"/>
+            </w:r>
+            <w:r>
+              <w:rPr>
+                <w:noProof/>
+                <w:webHidden/>
+              </w:rPr>
+              <w:t>10</w:t>
+            </w:r>
+            <w:r>
+              <w:rPr>
+                <w:noProof/>
+                <w:webHidden/>
+              </w:rPr>
+              <w:fldChar w:fldCharType="end"/>
+            </w:r>
+          </w:hyperlink>
+        </w:p>
+        <w:p>
+          <w:pPr>
+            <w:pStyle w:val="TOC3"/>
+            <w:tabs>
+              <w:tab w:val="left" w:pos="960"/>
+              <w:tab w:val="right" w:leader="dot" w:pos="8261"/>
+            </w:tabs>
+            <w:rPr>
+              <w:rFonts w:asciiTheme="minorHAnsi" w:eastAsiaTheme="minorEastAsia" w:hAnsiTheme="minorHAnsi"/>
+              <w:noProof/>
+              <w:kern w:val="2"/>
+              <w:szCs w:val="24"/>
+              <w:lang w:val="en-ID" w:eastAsia="en-ID"/>
+              <w14:ligatures w14:val="standardContextual"/>
+            </w:rPr>
+          </w:pPr>
+          <w:hyperlink w:anchor="_Toc197538938" w:history="1">
+            <w:r>
+              <w:rPr>
+                <w:rStyle w:val="Hyperlink"/>
+                <w:noProof/>
+              </w:rPr>
+              <w:t>A.</w:t>
+            </w:r>
+            <w:r>
+              <w:rPr>
+                <w:rFonts w:asciiTheme="minorHAnsi" w:eastAsiaTheme="minorEastAsia" w:hAnsiTheme="minorHAnsi"/>
+                <w:noProof/>
+                <w:kern w:val="2"/>
+                <w:szCs w:val="24"/>
+                <w:lang w:val="en-ID" w:eastAsia="en-ID"/>
+                <w14:ligatures w14:val="standardContextual"/>
+              </w:rPr>
+              <w:tab/>
+            </w:r>
+            <w:r>
+              <w:rPr>
+                <w:rStyle w:val="Hyperlink"/>
+                <w:noProof/>
+              </w:rPr>
+              <w:t>Screenshoot</w:t>
+            </w:r>
+            <w:r>
+              <w:rPr>
+                <w:noProof/>
+                <w:webHidden/>
+              </w:rPr>
+              <w:tab/>
+            </w:r>
+            <w:r>
+              <w:rPr>
+                <w:noProof/>
+                <w:webHidden/>
+              </w:rPr>
+              <w:fldChar w:fldCharType="begin"/>
+            </w:r>
+            <w:r>
+              <w:rPr>
+                <w:noProof/>
+                <w:webHidden/>
+              </w:rPr>
+              <w:instrText xml:space="preserve"> PAGEREF _Toc197538938 \h </w:instrText>
+            </w:r>
+            <w:r>
+              <w:rPr>
+                <w:noProof/>
+                <w:webHidden/>
+              </w:rPr>
+            </w:r>
+            <w:r>
+              <w:rPr>
+                <w:noProof/>
+                <w:webHidden/>
+              </w:rPr>
+              <w:fldChar w:fldCharType="separate"/>
+            </w:r>
+            <w:r>
+              <w:rPr>
+                <w:noProof/>
+                <w:webHidden/>
+              </w:rPr>
+              <w:t>10</w:t>
+            </w:r>
+            <w:r>
+              <w:rPr>
+                <w:noProof/>
+                <w:webHidden/>
+              </w:rPr>
+              <w:fldChar w:fldCharType="end"/>
+            </w:r>
+          </w:hyperlink>
+        </w:p>
+        <w:p>
+          <w:pPr>
+            <w:pStyle w:val="TOC1"/>
+            <w:tabs>
+              <w:tab w:val="right" w:leader="dot" w:pos="8261"/>
+            </w:tabs>
+            <w:rPr>
+              <w:rFonts w:asciiTheme="minorHAnsi" w:eastAsiaTheme="minorEastAsia" w:hAnsiTheme="minorHAnsi"/>
+              <w:noProof/>
+              <w:kern w:val="2"/>
+              <w:szCs w:val="24"/>
+              <w:lang w:val="en-ID" w:eastAsia="en-ID"/>
+              <w14:ligatures w14:val="standardContextual"/>
+            </w:rPr>
+          </w:pPr>
+          <w:hyperlink w:anchor="_Toc197538939" w:history="1">
+            <w:r>
+              <w:rPr>
+                <w:rStyle w:val="Hyperlink"/>
+                <w:noProof/>
+              </w:rPr>
+              <w:t>SOAL 6</w:t>
+            </w:r>
+            <w:r>
+              <w:rPr>
+                <w:noProof/>
+                <w:webHidden/>
+              </w:rPr>
+              <w:tab/>
+            </w:r>
+            <w:r>
+              <w:rPr>
+                <w:noProof/>
+                <w:webHidden/>
+              </w:rPr>
+              <w:fldChar w:fldCharType="begin"/>
+            </w:r>
+            <w:r>
+              <w:rPr>
+                <w:noProof/>
+                <w:webHidden/>
+              </w:rPr>
+              <w:instrText xml:space="preserve"> PAGEREF _Toc197538939 \h </w:instrText>
+            </w:r>
+            <w:r>
+              <w:rPr>
+                <w:noProof/>
+                <w:webHidden/>
+              </w:rPr>
+            </w:r>
+            <w:r>
+              <w:rPr>
+                <w:noProof/>
+                <w:webHidden/>
+              </w:rPr>
+              <w:fldChar w:fldCharType="separate"/>
+            </w:r>
+            <w:r>
+              <w:rPr>
+                <w:noProof/>
+                <w:webHidden/>
+              </w:rPr>
+              <w:t>11</w:t>
+            </w:r>
+            <w:r>
+              <w:rPr>
+                <w:noProof/>
+                <w:webHidden/>
+              </w:rPr>
+              <w:fldChar w:fldCharType="end"/>
+            </w:r>
+          </w:hyperlink>
+        </w:p>
+        <w:p>
+          <w:pPr>
+            <w:pStyle w:val="TOC3"/>
+            <w:tabs>
+              <w:tab w:val="left" w:pos="960"/>
+              <w:tab w:val="right" w:leader="dot" w:pos="8261"/>
+            </w:tabs>
+            <w:rPr>
+              <w:rFonts w:asciiTheme="minorHAnsi" w:eastAsiaTheme="minorEastAsia" w:hAnsiTheme="minorHAnsi"/>
+              <w:noProof/>
+              <w:kern w:val="2"/>
+              <w:szCs w:val="24"/>
+              <w:lang w:val="en-ID" w:eastAsia="en-ID"/>
+              <w14:ligatures w14:val="standardContextual"/>
+            </w:rPr>
+          </w:pPr>
+          <w:hyperlink w:anchor="_Toc197538940" w:history="1">
+            <w:r>
+              <w:rPr>
+                <w:rStyle w:val="Hyperlink"/>
+                <w:noProof/>
+              </w:rPr>
+              <w:t>A.</w:t>
+            </w:r>
+            <w:r>
+              <w:rPr>
+                <w:rFonts w:asciiTheme="minorHAnsi" w:eastAsiaTheme="minorEastAsia" w:hAnsiTheme="minorHAnsi"/>
+                <w:noProof/>
+                <w:kern w:val="2"/>
+                <w:szCs w:val="24"/>
+                <w:lang w:val="en-ID" w:eastAsia="en-ID"/>
+                <w14:ligatures w14:val="standardContextual"/>
+              </w:rPr>
+              <w:tab/>
+            </w:r>
+            <w:r>
+              <w:rPr>
+                <w:rStyle w:val="Hyperlink"/>
+                <w:noProof/>
+              </w:rPr>
+              <w:t>Screenshoot</w:t>
+            </w:r>
+            <w:r>
+              <w:rPr>
+                <w:noProof/>
+                <w:webHidden/>
+              </w:rPr>
+              <w:tab/>
+            </w:r>
+            <w:r>
+              <w:rPr>
+                <w:noProof/>
+                <w:webHidden/>
+              </w:rPr>
+              <w:fldChar w:fldCharType="begin"/>
+            </w:r>
+            <w:r>
+              <w:rPr>
+                <w:noProof/>
+                <w:webHidden/>
+              </w:rPr>
+              <w:instrText xml:space="preserve"> PAGEREF _Toc197538940 \h </w:instrText>
+            </w:r>
+            <w:r>
+              <w:rPr>
+                <w:noProof/>
+                <w:webHidden/>
+              </w:rPr>
+            </w:r>
+            <w:r>
+              <w:rPr>
+                <w:noProof/>
+                <w:webHidden/>
+              </w:rPr>
+              <w:fldChar w:fldCharType="separate"/>
+            </w:r>
+            <w:r>
+              <w:rPr>
+                <w:noProof/>
+                <w:webHidden/>
+              </w:rPr>
+              <w:t>11</w:t>
+            </w:r>
+            <w:r>
+              <w:rPr>
+                <w:noProof/>
+                <w:webHidden/>
+              </w:rPr>
+              <w:fldChar w:fldCharType="end"/>
+            </w:r>
+          </w:hyperlink>
+        </w:p>
+        <w:p>
+          <w:pPr>
+            <w:pStyle w:val="TOC1"/>
+            <w:tabs>
+              <w:tab w:val="right" w:leader="dot" w:pos="8261"/>
+            </w:tabs>
+            <w:rPr>
+              <w:rFonts w:asciiTheme="minorHAnsi" w:eastAsiaTheme="minorEastAsia" w:hAnsiTheme="minorHAnsi"/>
+              <w:noProof/>
+              <w:kern w:val="2"/>
+              <w:szCs w:val="24"/>
+              <w:lang w:val="en-ID" w:eastAsia="en-ID"/>
+              <w14:ligatures w14:val="standardContextual"/>
+            </w:rPr>
+          </w:pPr>
+          <w:hyperlink w:anchor="_Toc197538941" w:history="1">
+            <w:r>
+              <w:rPr>
+                <w:rStyle w:val="Hyperlink"/>
+                <w:noProof/>
+              </w:rPr>
+              <w:t>SOAL 7</w:t>
+            </w:r>
+            <w:r>
+              <w:rPr>
+                <w:noProof/>
+                <w:webHidden/>
+              </w:rPr>
+              <w:tab/>
+            </w:r>
+            <w:r>
+              <w:rPr>
+                <w:noProof/>
+                <w:webHidden/>
+              </w:rPr>
+              <w:fldChar w:fldCharType="begin"/>
+            </w:r>
+            <w:r>
+              <w:rPr>
+                <w:noProof/>
+                <w:webHidden/>
+              </w:rPr>
+              <w:instrText xml:space="preserve"> PAGEREF _Toc197538941 \h </w:instrText>
+            </w:r>
+            <w:r>
+              <w:rPr>
+                <w:noProof/>
+                <w:webHidden/>
+              </w:rPr>
+            </w:r>
+            <w:r>
+              <w:rPr>
+                <w:noProof/>
+                <w:webHidden/>
+              </w:rPr>
+              <w:fldChar w:fldCharType="separate"/>
+            </w:r>
+            <w:r>
+              <w:rPr>
+                <w:noProof/>
+                <w:webHidden/>
+              </w:rPr>
+              <w:t>12</w:t>
+            </w:r>
+            <w:r>
+              <w:rPr>
+                <w:noProof/>
+                <w:webHidden/>
+              </w:rPr>
+              <w:fldChar w:fldCharType="end"/>
+            </w:r>
+          </w:hyperlink>
+        </w:p>
+        <w:p>
+          <w:pPr>
+            <w:pStyle w:val="TOC3"/>
+            <w:tabs>
+              <w:tab w:val="left" w:pos="960"/>
+              <w:tab w:val="right" w:leader="dot" w:pos="8261"/>
+            </w:tabs>
+            <w:rPr>
+              <w:rFonts w:asciiTheme="minorHAnsi" w:eastAsiaTheme="minorEastAsia" w:hAnsiTheme="minorHAnsi"/>
+              <w:noProof/>
+              <w:kern w:val="2"/>
+              <w:szCs w:val="24"/>
+              <w:lang w:val="en-ID" w:eastAsia="en-ID"/>
+              <w14:ligatures w14:val="standardContextual"/>
+            </w:rPr>
+          </w:pPr>
+          <w:hyperlink w:anchor="_Toc197538942" w:history="1">
+            <w:r>
+              <w:rPr>
+                <w:rStyle w:val="Hyperlink"/>
+                <w:noProof/>
+              </w:rPr>
+              <w:t>A.</w:t>
+            </w:r>
+            <w:r>
+              <w:rPr>
+                <w:rFonts w:asciiTheme="minorHAnsi" w:eastAsiaTheme="minorEastAsia" w:hAnsiTheme="minorHAnsi"/>
+                <w:noProof/>
+                <w:kern w:val="2"/>
+                <w:szCs w:val="24"/>
+                <w:lang w:val="en-ID" w:eastAsia="en-ID"/>
+                <w14:ligatures w14:val="standardContextual"/>
+              </w:rPr>
+              <w:tab/>
+            </w:r>
+            <w:r>
+              <w:rPr>
+                <w:rStyle w:val="Hyperlink"/>
+                <w:noProof/>
+              </w:rPr>
+              <w:t>Screenshoot</w:t>
+            </w:r>
+            <w:r>
+              <w:rPr>
+                <w:noProof/>
+                <w:webHidden/>
+              </w:rPr>
+              <w:tab/>
+            </w:r>
+            <w:r>
+              <w:rPr>
+                <w:noProof/>
+                <w:webHidden/>
+              </w:rPr>
+              <w:fldChar w:fldCharType="begin"/>
+            </w:r>
+            <w:r>
+              <w:rPr>
+                <w:noProof/>
+                <w:webHidden/>
+              </w:rPr>
+              <w:instrText xml:space="preserve"> PAGEREF _Toc197538942 \h </w:instrText>
+            </w:r>
+            <w:r>
+              <w:rPr>
+                <w:noProof/>
+                <w:webHidden/>
+              </w:rPr>
+            </w:r>
+            <w:r>
+              <w:rPr>
+                <w:noProof/>
+                <w:webHidden/>
+              </w:rPr>
+              <w:fldChar w:fldCharType="separate"/>
+            </w:r>
+            <w:r>
+              <w:rPr>
+                <w:noProof/>
+                <w:webHidden/>
+              </w:rPr>
+              <w:t>12</w:t>
+            </w:r>
+            <w:r>
+              <w:rPr>
+                <w:noProof/>
+                <w:webHidden/>
+              </w:rPr>
+              <w:fldChar w:fldCharType="end"/>
+            </w:r>
+          </w:hyperlink>
+        </w:p>
+        <w:p>
+          <w:pPr>
+            <w:pStyle w:val="TOC1"/>
+            <w:tabs>
+              <w:tab w:val="right" w:leader="dot" w:pos="8261"/>
+            </w:tabs>
+            <w:rPr>
+              <w:rFonts w:asciiTheme="minorHAnsi" w:eastAsiaTheme="minorEastAsia" w:hAnsiTheme="minorHAnsi"/>
+              <w:noProof/>
+              <w:kern w:val="2"/>
+              <w:szCs w:val="24"/>
+              <w:lang w:val="en-ID" w:eastAsia="en-ID"/>
+              <w14:ligatures w14:val="standardContextual"/>
+            </w:rPr>
+          </w:pPr>
+          <w:hyperlink w:anchor="_Toc197538943" w:history="1">
+            <w:r>
+              <w:rPr>
+                <w:rStyle w:val="Hyperlink"/>
+                <w:noProof/>
+              </w:rPr>
+              <w:t>SOAL 8</w:t>
+            </w:r>
+            <w:r>
+              <w:rPr>
+                <w:noProof/>
+                <w:webHidden/>
+              </w:rPr>
+              <w:tab/>
+            </w:r>
+            <w:r>
+              <w:rPr>
+                <w:noProof/>
+                <w:webHidden/>
+              </w:rPr>
+              <w:fldChar w:fldCharType="begin"/>
+            </w:r>
+            <w:r>
+              <w:rPr>
+                <w:noProof/>
+                <w:webHidden/>
+              </w:rPr>
+              <w:instrText xml:space="preserve"> PAGEREF _Toc197538943 \h </w:instrText>
+            </w:r>
+            <w:r>
+              <w:rPr>
+                <w:noProof/>
+                <w:webHidden/>
+              </w:rPr>
+            </w:r>
+            <w:r>
+              <w:rPr>
+                <w:noProof/>
+                <w:webHidden/>
+              </w:rPr>
+              <w:fldChar w:fldCharType="separate"/>
+            </w:r>
+            <w:r>
+              <w:rPr>
+                <w:noProof/>
+                <w:webHidden/>
+              </w:rPr>
+              <w:t>13</w:t>
+            </w:r>
+            <w:r>
+              <w:rPr>
+                <w:noProof/>
+                <w:webHidden/>
+              </w:rPr>
+              <w:fldChar w:fldCharType="end"/>
+            </w:r>
+          </w:hyperlink>
+        </w:p>
+        <w:p>
+          <w:pPr>
+            <w:pStyle w:val="TOC3"/>
+            <w:tabs>
+              <w:tab w:val="left" w:pos="960"/>
+              <w:tab w:val="right" w:leader="dot" w:pos="8261"/>
+            </w:tabs>
+            <w:rPr>
+              <w:rFonts w:asciiTheme="minorHAnsi" w:eastAsiaTheme="minorEastAsia" w:hAnsiTheme="minorHAnsi"/>
+              <w:noProof/>
+              <w:kern w:val="2"/>
+              <w:szCs w:val="24"/>
+              <w:lang w:val="en-ID" w:eastAsia="en-ID"/>
+              <w14:ligatures w14:val="standardContextual"/>
+            </w:rPr>
+          </w:pPr>
+          <w:hyperlink w:anchor="_Toc197538944" w:history="1">
+            <w:r>
+              <w:rPr>
+                <w:rStyle w:val="Hyperlink"/>
+                <w:noProof/>
+              </w:rPr>
+              <w:t>A.</w:t>
+            </w:r>
+            <w:r>
+              <w:rPr>
+                <w:rFonts w:asciiTheme="minorHAnsi" w:eastAsiaTheme="minorEastAsia" w:hAnsiTheme="minorHAnsi"/>
+                <w:noProof/>
+                <w:kern w:val="2"/>
+                <w:szCs w:val="24"/>
+                <w:lang w:val="en-ID" w:eastAsia="en-ID"/>
+                <w14:ligatures w14:val="standardContextual"/>
+              </w:rPr>
+              <w:tab/>
+            </w:r>
+            <w:r>
+              <w:rPr>
+                <w:rStyle w:val="Hyperlink"/>
+                <w:noProof/>
+              </w:rPr>
+              <w:t>Screanshoot</w:t>
+            </w:r>
+            <w:r>
+              <w:rPr>
+                <w:noProof/>
+                <w:webHidden/>
+              </w:rPr>
+              <w:tab/>
+            </w:r>
+            <w:r>
+              <w:rPr>
+                <w:noProof/>
+                <w:webHidden/>
+              </w:rPr>
+              <w:fldChar w:fldCharType="begin"/>
+            </w:r>
+            <w:r>
+              <w:rPr>
+                <w:noProof/>
+                <w:webHidden/>
+              </w:rPr>
+              <w:instrText xml:space="preserve"> PAGEREF _Toc197538944 \h </w:instrText>
+            </w:r>
+            <w:r>
+              <w:rPr>
+                <w:noProof/>
+                <w:webHidden/>
+              </w:rPr>
+            </w:r>
+            <w:r>
+              <w:rPr>
+                <w:noProof/>
+                <w:webHidden/>
+              </w:rPr>
+              <w:fldChar w:fldCharType="separate"/>
+            </w:r>
+            <w:r>
+              <w:rPr>
+                <w:noProof/>
+                <w:webHidden/>
+              </w:rPr>
+              <w:t>13</w:t>
+            </w:r>
+            <w:r>
+              <w:rPr>
+                <w:noProof/>
+                <w:webHidden/>
+              </w:rPr>
+              <w:fldChar w:fldCharType="end"/>
+            </w:r>
+          </w:hyperlink>
+        </w:p>
+        <w:p>
+          <w:pPr>
+            <w:pStyle w:val="TOC3"/>
+            <w:tabs>
+              <w:tab w:val="left" w:pos="960"/>
+              <w:tab w:val="right" w:leader="dot" w:pos="8261"/>
+            </w:tabs>
+            <w:rPr>
+              <w:rFonts w:asciiTheme="minorHAnsi" w:eastAsiaTheme="minorEastAsia" w:hAnsiTheme="minorHAnsi"/>
+              <w:noProof/>
+              <w:kern w:val="2"/>
+              <w:szCs w:val="24"/>
+              <w:lang w:val="en-ID" w:eastAsia="en-ID"/>
+              <w14:ligatures w14:val="standardContextual"/>
+            </w:rPr>
+          </w:pPr>
+          <w:hyperlink w:anchor="_Toc197538945" w:history="1">
+            <w:r>
+              <w:rPr>
+                <w:rStyle w:val="Hyperlink"/>
+                <w:noProof/>
+              </w:rPr>
+              <w:t>B.</w:t>
+            </w:r>
+            <w:r>
+              <w:rPr>
+                <w:rFonts w:asciiTheme="minorHAnsi" w:eastAsiaTheme="minorEastAsia" w:hAnsiTheme="minorHAnsi"/>
+                <w:noProof/>
+                <w:kern w:val="2"/>
+                <w:szCs w:val="24"/>
+                <w:lang w:val="en-ID" w:eastAsia="en-ID"/>
+                <w14:ligatures w14:val="standardContextual"/>
+              </w:rPr>
+              <w:tab/>
+            </w:r>
+            <w:r>
+              <w:rPr>
+                <w:rStyle w:val="Hyperlink"/>
+                <w:noProof/>
+              </w:rPr>
+              <w:t>Pembahasan</w:t>
+            </w:r>
+            <w:r>
+              <w:rPr>
+                <w:noProof/>
+                <w:webHidden/>
+              </w:rPr>
+              <w:tab/>
+            </w:r>
+            <w:r>
+              <w:rPr>
+                <w:noProof/>
+                <w:webHidden/>
+              </w:rPr>
+              <w:fldChar w:fldCharType="begin"/>
+            </w:r>
+            <w:r>
+              <w:rPr>
+                <w:noProof/>
+                <w:webHidden/>
+              </w:rPr>
+              <w:instrText xml:space="preserve"> PAGEREF _Toc197538945 \h </w:instrText>
+            </w:r>
+            <w:r>
+              <w:rPr>
+                <w:noProof/>
+                <w:webHidden/>
+              </w:rPr>
+            </w:r>
+            <w:r>
+              <w:rPr>
+                <w:noProof/>
+                <w:webHidden/>
+              </w:rPr>
+              <w:fldChar w:fldCharType="separate"/>
+            </w:r>
+            <w:r>
+              <w:rPr>
+                <w:noProof/>
+                <w:webHidden/>
+              </w:rPr>
+              <w:t>13</w:t>
+            </w:r>
+            <w:r>
+              <w:rPr>
+                <w:noProof/>
+                <w:webHidden/>
+              </w:rPr>
+              <w:fldChar w:fldCharType="end"/>
+            </w:r>
+          </w:hyperlink>
+        </w:p>
+        <w:p>
+          <w:pPr>
+            <w:pStyle w:val="TOC1"/>
+            <w:tabs>
+              <w:tab w:val="right" w:leader="dot" w:pos="8261"/>
+            </w:tabs>
+            <w:rPr>
+              <w:rFonts w:asciiTheme="minorHAnsi" w:eastAsiaTheme="minorEastAsia" w:hAnsiTheme="minorHAnsi"/>
+              <w:noProof/>
+              <w:kern w:val="2"/>
+              <w:szCs w:val="24"/>
+              <w:lang w:val="en-ID" w:eastAsia="en-ID"/>
+              <w14:ligatures w14:val="standardContextual"/>
+            </w:rPr>
+          </w:pPr>
+          <w:hyperlink w:anchor="_Toc197538946" w:history="1">
+            <w:r>
+              <w:rPr>
+                <w:rStyle w:val="Hyperlink"/>
+                <w:noProof/>
+              </w:rPr>
+              <w:t>SOAL 9</w:t>
+            </w:r>
+            <w:r>
+              <w:rPr>
+                <w:noProof/>
+                <w:webHidden/>
+              </w:rPr>
+              <w:tab/>
+            </w:r>
+            <w:r>
+              <w:rPr>
+                <w:noProof/>
+                <w:webHidden/>
+              </w:rPr>
+              <w:fldChar w:fldCharType="begin"/>
+            </w:r>
+            <w:r>
+              <w:rPr>
+                <w:noProof/>
+                <w:webHidden/>
+              </w:rPr>
+              <w:instrText xml:space="preserve"> PAGEREF _Toc197538946 \h </w:instrText>
+            </w:r>
+            <w:r>
+              <w:rPr>
+                <w:noProof/>
+                <w:webHidden/>
+              </w:rPr>
+            </w:r>
+            <w:r>
+              <w:rPr>
+                <w:noProof/>
+                <w:webHidden/>
+              </w:rPr>
+              <w:fldChar w:fldCharType="separate"/>
+            </w:r>
+            <w:r>
+              <w:rPr>
+                <w:noProof/>
+                <w:webHidden/>
+              </w:rPr>
+              <w:t>14</w:t>
+            </w:r>
+            <w:r>
+              <w:rPr>
+                <w:noProof/>
+                <w:webHidden/>
+              </w:rPr>
+              <w:fldChar w:fldCharType="end"/>
+            </w:r>
+          </w:hyperlink>
+        </w:p>
+        <w:p>
+          <w:pPr>
+            <w:pStyle w:val="TOC3"/>
+            <w:tabs>
+              <w:tab w:val="left" w:pos="960"/>
+              <w:tab w:val="right" w:leader="dot" w:pos="8261"/>
+            </w:tabs>
+            <w:rPr>
+              <w:rFonts w:asciiTheme="minorHAnsi" w:eastAsiaTheme="minorEastAsia" w:hAnsiTheme="minorHAnsi"/>
+              <w:noProof/>
+              <w:kern w:val="2"/>
+              <w:szCs w:val="24"/>
+              <w:lang w:val="en-ID" w:eastAsia="en-ID"/>
+              <w14:ligatures w14:val="standardContextual"/>
+            </w:rPr>
+          </w:pPr>
+          <w:hyperlink w:anchor="_Toc197538947" w:history="1">
+            <w:r>
+              <w:rPr>
+                <w:rStyle w:val="Hyperlink"/>
+                <w:noProof/>
+              </w:rPr>
+              <w:t>A.</w:t>
+            </w:r>
+            <w:r>
+              <w:rPr>
+                <w:rFonts w:asciiTheme="minorHAnsi" w:eastAsiaTheme="minorEastAsia" w:hAnsiTheme="minorHAnsi"/>
+                <w:noProof/>
+                <w:kern w:val="2"/>
+                <w:szCs w:val="24"/>
+                <w:lang w:val="en-ID" w:eastAsia="en-ID"/>
+                <w14:ligatures w14:val="standardContextual"/>
+              </w:rPr>
+              <w:tab/>
+            </w:r>
+            <w:r>
+              <w:rPr>
+                <w:rStyle w:val="Hyperlink"/>
+                <w:noProof/>
+              </w:rPr>
+              <w:t>Pembahasan</w:t>
+            </w:r>
+            <w:r>
+              <w:rPr>
+                <w:noProof/>
+                <w:webHidden/>
+              </w:rPr>
+              <w:tab/>
+            </w:r>
+            <w:r>
+              <w:rPr>
+                <w:noProof/>
+                <w:webHidden/>
+              </w:rPr>
+              <w:fldChar w:fldCharType="begin"/>
+            </w:r>
+            <w:r>
+              <w:rPr>
+                <w:noProof/>
+                <w:webHidden/>
+              </w:rPr>
+              <w:instrText xml:space="preserve"> PAGEREF _Toc197538947 \h </w:instrText>
+            </w:r>
+            <w:r>
+              <w:rPr>
+                <w:noProof/>
+                <w:webHidden/>
+              </w:rPr>
+            </w:r>
+            <w:r>
+              <w:rPr>
+                <w:noProof/>
+                <w:webHidden/>
+              </w:rPr>
+              <w:fldChar w:fldCharType="separate"/>
+            </w:r>
+            <w:r>
+              <w:rPr>
+                <w:noProof/>
+                <w:webHidden/>
+              </w:rPr>
+              <w:t>14</w:t>
+            </w:r>
+            <w:r>
+              <w:rPr>
+                <w:noProof/>
+                <w:webHidden/>
+              </w:rPr>
+              <w:fldChar w:fldCharType="end"/>
+            </w:r>
+          </w:hyperlink>
+        </w:p>
+        <w:p>
+          <w:pPr>
+            <w:pStyle w:val="TOC1"/>
+            <w:tabs>
+              <w:tab w:val="right" w:leader="dot" w:pos="8261"/>
+            </w:tabs>
+            <w:rPr>
+              <w:rFonts w:asciiTheme="minorHAnsi" w:eastAsiaTheme="minorEastAsia" w:hAnsiTheme="minorHAnsi"/>
+              <w:noProof/>
+              <w:kern w:val="2"/>
+              <w:szCs w:val="24"/>
+              <w:lang w:val="en-ID" w:eastAsia="en-ID"/>
+              <w14:ligatures w14:val="standardContextual"/>
+            </w:rPr>
+          </w:pPr>
+          <w:hyperlink w:anchor="_Toc197538948" w:history="1">
+            <w:r>
+              <w:rPr>
+                <w:rStyle w:val="Hyperlink"/>
+                <w:noProof/>
+              </w:rPr>
+              <w:t>SOAL 10</w:t>
+            </w:r>
+            <w:r>
+              <w:rPr>
+                <w:noProof/>
+                <w:webHidden/>
+              </w:rPr>
+              <w:tab/>
+            </w:r>
+            <w:r>
+              <w:rPr>
+                <w:noProof/>
+                <w:webHidden/>
+              </w:rPr>
+              <w:fldChar w:fldCharType="begin"/>
+            </w:r>
+            <w:r>
+              <w:rPr>
+                <w:noProof/>
+                <w:webHidden/>
+              </w:rPr>
+              <w:instrText xml:space="preserve"> PAGEREF _Toc197538948 \h </w:instrText>
+            </w:r>
+            <w:r>
+              <w:rPr>
+                <w:noProof/>
+                <w:webHidden/>
+              </w:rPr>
+            </w:r>
+            <w:r>
+              <w:rPr>
+                <w:noProof/>
+                <w:webHidden/>
+              </w:rPr>
+              <w:fldChar w:fldCharType="separate"/>
+            </w:r>
+            <w:r>
+              <w:rPr>
+                <w:noProof/>
+                <w:webHidden/>
+              </w:rPr>
+              <w:t>15</w:t>
+            </w:r>
+            <w:r>
+              <w:rPr>
+                <w:noProof/>
+                <w:webHidden/>
+              </w:rPr>
+              <w:fldChar w:fldCharType="end"/>
+            </w:r>
+          </w:hyperlink>
+        </w:p>
+        <w:p>
+          <w:pPr>
+            <w:pStyle w:val="TOC3"/>
+            <w:tabs>
+              <w:tab w:val="left" w:pos="960"/>
+              <w:tab w:val="right" w:leader="dot" w:pos="8261"/>
+            </w:tabs>
+            <w:rPr>
+              <w:rFonts w:asciiTheme="minorHAnsi" w:eastAsiaTheme="minorEastAsia" w:hAnsiTheme="minorHAnsi"/>
+              <w:noProof/>
+              <w:kern w:val="2"/>
+              <w:szCs w:val="24"/>
+              <w:lang w:val="en-ID" w:eastAsia="en-ID"/>
+              <w14:ligatures w14:val="standardContextual"/>
+            </w:rPr>
+          </w:pPr>
+          <w:hyperlink w:anchor="_Toc197538949" w:history="1">
+            <w:r>
+              <w:rPr>
+                <w:rStyle w:val="Hyperlink"/>
+                <w:noProof/>
+              </w:rPr>
+              <w:t>B.</w:t>
+            </w:r>
+            <w:r>
+              <w:rPr>
+                <w:rFonts w:asciiTheme="minorHAnsi" w:eastAsiaTheme="minorEastAsia" w:hAnsiTheme="minorHAnsi"/>
+                <w:noProof/>
+                <w:kern w:val="2"/>
+                <w:szCs w:val="24"/>
+                <w:lang w:val="en-ID" w:eastAsia="en-ID"/>
+                <w14:ligatures w14:val="standardContextual"/>
+              </w:rPr>
+              <w:tab/>
+            </w:r>
+            <w:r>
+              <w:rPr>
+                <w:rStyle w:val="Hyperlink"/>
+                <w:noProof/>
+              </w:rPr>
+              <w:t>Pembahasan</w:t>
+            </w:r>
+            <w:r>
+              <w:rPr>
+                <w:noProof/>
+                <w:webHidden/>
+              </w:rPr>
+              <w:tab/>
+            </w:r>
+            <w:r>
+              <w:rPr>
+                <w:noProof/>
+                <w:webHidden/>
+              </w:rPr>
+              <w:fldChar w:fldCharType="begin"/>
+            </w:r>
+            <w:r>
+              <w:rPr>
+                <w:noProof/>
+                <w:webHidden/>
+              </w:rPr>
+              <w:instrText xml:space="preserve"> PAGEREF _Toc197538949 \h </w:instrText>
+            </w:r>
+            <w:r>
+              <w:rPr>
+                <w:noProof/>
+                <w:webHidden/>
+              </w:rPr>
+            </w:r>
+            <w:r>
+              <w:rPr>
+                <w:noProof/>
+                <w:webHidden/>
+              </w:rPr>
+              <w:fldChar w:fldCharType="separate"/>
+            </w:r>
+            <w:r>
+              <w:rPr>
+                <w:noProof/>
+                <w:webHidden/>
+              </w:rPr>
+              <w:t>15</w:t>
+            </w:r>
+            <w:r>
+              <w:rPr>
+                <w:noProof/>
+                <w:webHidden/>
+              </w:rPr>
+              <w:fldChar w:fldCharType="end"/>
+            </w:r>
+          </w:hyperlink>
+        </w:p>
+        <w:p>
+          <w:pPr>
+            <w:pStyle w:val="TOC1"/>
+            <w:tabs>
+              <w:tab w:val="right" w:leader="dot" w:pos="8261"/>
+            </w:tabs>
+            <w:rPr>
+              <w:rFonts w:asciiTheme="minorHAnsi" w:eastAsiaTheme="minorEastAsia" w:hAnsiTheme="minorHAnsi"/>
+              <w:noProof/>
+              <w:kern w:val="2"/>
+              <w:szCs w:val="24"/>
+              <w:lang w:val="en-ID" w:eastAsia="en-ID"/>
+              <w14:ligatures w14:val="standardContextual"/>
+            </w:rPr>
+          </w:pPr>
+          <w:hyperlink w:anchor="_Toc197538950" w:history="1">
+            <w:r>
+              <w:rPr>
+                <w:rStyle w:val="Hyperlink"/>
+                <w:noProof/>
+              </w:rPr>
               <w:t>GITHUB</w:t>
             </w:r>
             <w:r>
@@ -1895,7 +2974,7 @@
                 <w:noProof/>
                 <w:webHidden/>
               </w:rPr>
-              <w:instrText xml:space="preserve"> PAGEREF _Toc195706952 \h </w:instrText>
+              <w:instrText xml:space="preserve"> PAGEREF _Toc197538950 \h </w:instrText>
             </w:r>
             <w:r>
               <w:rPr>
@@ -1915,7 +2994,7 @@
                 <w:noProof/>
                 <w:webHidden/>
               </w:rPr>
-              <w:t>20</w:t>
+              <w:t>16</w:t>
             </w:r>
             <w:r>
               <w:rPr>
@@ -1957,7 +3036,7 @@
         <w:pStyle w:val="Heading1"/>
         <w:spacing w:after="240"/>
       </w:pPr>
-      <w:bookmarkStart w:id="3" w:name="_Toc195706942"/>
+      <w:bookmarkStart w:id="3" w:name="_Toc197538927"/>
       <w:r>
         <w:lastRenderedPageBreak/>
         <w:t>DAFTAR GAMBAR</w:t>
@@ -1988,13 +3067,13 @@
       <w:r>
         <w:fldChar w:fldCharType="separate"/>
       </w:r>
-      <w:hyperlink w:anchor="_Toc195706953" w:history="1">
+      <w:hyperlink w:anchor="_Toc197538955" w:history="1">
         <w:r>
           <w:rPr>
             <w:rStyle w:val="Hyperlink"/>
             <w:noProof/>
           </w:rPr>
-          <w:t>Gambar 1. Source Code  Soal 2</w:t>
+          <w:t>Gambar 1. Screanshoot Hasil Perintah Soal 1</w:t>
         </w:r>
         <w:r>
           <w:rPr>
@@ -2015,7 +3094,80 @@
             <w:noProof/>
             <w:webHidden/>
           </w:rPr>
-          <w:instrText xml:space="preserve"> PAGEREF _Toc195706953 \h </w:instrText>
+          <w:instrText xml:space="preserve"> PAGEREF _Toc197538955 \h </w:instrText>
+        </w:r>
+        <w:r>
+          <w:rPr>
+            <w:noProof/>
+            <w:webHidden/>
+          </w:rPr>
+        </w:r>
+        <w:r>
+          <w:rPr>
+            <w:noProof/>
+            <w:webHidden/>
+          </w:rPr>
+          <w:fldChar w:fldCharType="separate"/>
+        </w:r>
+        <w:r>
+          <w:rPr>
+            <w:noProof/>
+            <w:webHidden/>
+          </w:rPr>
+          <w:t>6</w:t>
+        </w:r>
+        <w:r>
+          <w:rPr>
+            <w:noProof/>
+            <w:webHidden/>
+          </w:rPr>
+          <w:fldChar w:fldCharType="end"/>
+        </w:r>
+      </w:hyperlink>
+    </w:p>
+    <w:p>
+      <w:pPr>
+        <w:pStyle w:val="TableofFigures"/>
+        <w:tabs>
+          <w:tab w:val="right" w:leader="dot" w:pos="8261"/>
+        </w:tabs>
+        <w:rPr>
+          <w:rFonts w:asciiTheme="minorHAnsi" w:eastAsiaTheme="minorEastAsia" w:hAnsiTheme="minorHAnsi"/>
+          <w:noProof/>
+          <w:kern w:val="2"/>
+          <w:szCs w:val="24"/>
+          <w:lang w:val="en-ID" w:eastAsia="en-ID"/>
+          <w14:ligatures w14:val="standardContextual"/>
+        </w:rPr>
+      </w:pPr>
+      <w:hyperlink w:anchor="_Toc197538956" w:history="1">
+        <w:r>
+          <w:rPr>
+            <w:rStyle w:val="Hyperlink"/>
+            <w:noProof/>
+          </w:rPr>
+          <w:t>Gambar 2. Screanshoot Hasil Perintah Soal 2</w:t>
+        </w:r>
+        <w:r>
+          <w:rPr>
+            <w:noProof/>
+            <w:webHidden/>
+          </w:rPr>
+          <w:tab/>
+        </w:r>
+        <w:r>
+          <w:rPr>
+            <w:noProof/>
+            <w:webHidden/>
+          </w:rPr>
+          <w:fldChar w:fldCharType="begin"/>
+        </w:r>
+        <w:r>
+          <w:rPr>
+            <w:noProof/>
+            <w:webHidden/>
+          </w:rPr>
+          <w:instrText xml:space="preserve"> PAGEREF _Toc197538956 \h </w:instrText>
         </w:r>
         <w:r>
           <w:rPr>
@@ -2061,13 +3213,13 @@
           <w14:ligatures w14:val="standardContextual"/>
         </w:rPr>
       </w:pPr>
-      <w:hyperlink w:anchor="_Toc195706954" w:history="1">
+      <w:hyperlink w:anchor="_Toc197538957" w:history="1">
         <w:r>
           <w:rPr>
             <w:rStyle w:val="Hyperlink"/>
             <w:noProof/>
           </w:rPr>
-          <w:t>Gambar 2. Source Code Soal 2</w:t>
+          <w:t>Gambar 3. Screanshoot Hasil Perintah Soal 3</w:t>
         </w:r>
         <w:r>
           <w:rPr>
@@ -2088,7 +3240,7 @@
             <w:noProof/>
             <w:webHidden/>
           </w:rPr>
-          <w:instrText xml:space="preserve"> PAGEREF _Toc195706954 \h </w:instrText>
+          <w:instrText xml:space="preserve"> PAGEREF _Toc197538957 \h </w:instrText>
         </w:r>
         <w:r>
           <w:rPr>
@@ -2134,13 +3286,13 @@
           <w14:ligatures w14:val="standardContextual"/>
         </w:rPr>
       </w:pPr>
-      <w:hyperlink w:anchor="_Toc195706955" w:history="1">
+      <w:hyperlink w:anchor="_Toc197538958" w:history="1">
         <w:r>
           <w:rPr>
             <w:rStyle w:val="Hyperlink"/>
             <w:noProof/>
           </w:rPr>
-          <w:t>Gambar 4. Source Code Analisis Soal 3</w:t>
+          <w:t>Gambar 4. Screanshoot Hasil Perintah Soal 4</w:t>
         </w:r>
         <w:r>
           <w:rPr>
@@ -2161,191 +3313,7 @@
             <w:noProof/>
             <w:webHidden/>
           </w:rPr>
-          <w:instrText xml:space="preserve"> PAGEREF _Toc195706955 \h </w:instrText>
-        </w:r>
-        <w:r>
-          <w:rPr>
-            <w:noProof/>
-            <w:webHidden/>
-          </w:rPr>
-        </w:r>
-        <w:r>
-          <w:rPr>
-            <w:noProof/>
-            <w:webHidden/>
-          </w:rPr>
-          <w:fldChar w:fldCharType="separate"/>
-        </w:r>
-        <w:r>
-          <w:rPr>
-            <w:noProof/>
-            <w:webHidden/>
-          </w:rPr>
-          <w:t>14</w:t>
-        </w:r>
-        <w:r>
-          <w:rPr>
-            <w:noProof/>
-            <w:webHidden/>
-          </w:rPr>
-          <w:fldChar w:fldCharType="end"/>
-        </w:r>
-      </w:hyperlink>
-    </w:p>
-    <w:p>
-      <w:pPr>
-        <w:pStyle w:val="TableofFigures"/>
-        <w:tabs>
-          <w:tab w:val="right" w:leader="dot" w:pos="8261"/>
-        </w:tabs>
-        <w:rPr>
-          <w:rFonts w:asciiTheme="minorHAnsi" w:eastAsiaTheme="minorEastAsia" w:hAnsiTheme="minorHAnsi"/>
-          <w:noProof/>
-          <w:kern w:val="2"/>
-          <w:szCs w:val="24"/>
-          <w:lang w:val="en-ID" w:eastAsia="en-ID"/>
-          <w14:ligatures w14:val="standardContextual"/>
-        </w:rPr>
-      </w:pPr>
-      <w:hyperlink w:anchor="_Toc195706956" w:history="1">
-        <w:r>
-          <w:rPr>
-            <w:rStyle w:val="Hyperlink"/>
-            <w:noProof/>
-          </w:rPr>
-          <w:t>Gambar 5. Source Code Analisis Soal 3</w:t>
-        </w:r>
-        <w:r>
-          <w:rPr>
-            <w:noProof/>
-            <w:webHidden/>
-          </w:rPr>
-          <w:tab/>
-        </w:r>
-        <w:r>
-          <w:rPr>
-            <w:noProof/>
-            <w:webHidden/>
-          </w:rPr>
-          <w:fldChar w:fldCharType="begin"/>
-        </w:r>
-        <w:r>
-          <w:rPr>
-            <w:noProof/>
-            <w:webHidden/>
-          </w:rPr>
-          <w:instrText xml:space="preserve"> PAGEREF _Toc195706956 \h </w:instrText>
-        </w:r>
-        <w:r>
-          <w:rPr>
-            <w:noProof/>
-            <w:webHidden/>
-          </w:rPr>
-        </w:r>
-        <w:r>
-          <w:rPr>
-            <w:noProof/>
-            <w:webHidden/>
-          </w:rPr>
-          <w:fldChar w:fldCharType="separate"/>
-        </w:r>
-        <w:r>
-          <w:rPr>
-            <w:noProof/>
-            <w:webHidden/>
-          </w:rPr>
-          <w:t>15</w:t>
-        </w:r>
-        <w:r>
-          <w:rPr>
-            <w:noProof/>
-            <w:webHidden/>
-          </w:rPr>
-          <w:fldChar w:fldCharType="end"/>
-        </w:r>
-      </w:hyperlink>
-    </w:p>
-    <w:p>
-      <w:pPr>
-        <w:jc w:val="left"/>
-        <w:rPr>
-          <w:rFonts w:eastAsiaTheme="majorEastAsia" w:cstheme="majorBidi"/>
-          <w:b/>
-          <w:sz w:val="28"/>
-          <w:szCs w:val="32"/>
-        </w:rPr>
-      </w:pPr>
-      <w:r>
-        <w:fldChar w:fldCharType="end"/>
-      </w:r>
-      <w:r>
-        <w:br w:type="page"/>
-      </w:r>
-    </w:p>
-    <w:p>
-      <w:pPr>
-        <w:pStyle w:val="Heading1"/>
-        <w:spacing w:before="0" w:after="240"/>
-      </w:pPr>
-      <w:bookmarkStart w:id="4" w:name="_Toc195706943"/>
-      <w:r>
-        <w:lastRenderedPageBreak/>
-        <w:t>DAFTAR TABEL</w:t>
-      </w:r>
-      <w:bookmarkEnd w:id="4"/>
-    </w:p>
-    <w:p>
-      <w:pPr>
-        <w:pStyle w:val="TableofFigures"/>
-        <w:tabs>
-          <w:tab w:val="right" w:leader="dot" w:pos="8261"/>
-        </w:tabs>
-        <w:rPr>
-          <w:rFonts w:asciiTheme="minorHAnsi" w:eastAsiaTheme="minorEastAsia" w:hAnsiTheme="minorHAnsi"/>
-          <w:noProof/>
-          <w:kern w:val="2"/>
-          <w:szCs w:val="24"/>
-          <w:lang w:val="en-ID" w:eastAsia="en-ID"/>
-          <w14:ligatures w14:val="standardContextual"/>
-        </w:rPr>
-      </w:pPr>
-      <w:r>
-        <w:fldChar w:fldCharType="begin"/>
-      </w:r>
-      <w:r>
-        <w:instrText xml:space="preserve"> TOC \h \z \c "Table" </w:instrText>
-      </w:r>
-      <w:r>
-        <w:fldChar w:fldCharType="separate"/>
-      </w:r>
-      <w:hyperlink w:anchor="_Toc195706907" w:history="1">
-        <w:r>
-          <w:rPr>
-            <w:rStyle w:val="Hyperlink"/>
-            <w:noProof/>
-          </w:rPr>
-          <w:t>Table 1. Source Code Pembahasan Soal 2</w:t>
-        </w:r>
-        <w:r>
-          <w:rPr>
-            <w:noProof/>
-            <w:webHidden/>
-          </w:rPr>
-          <w:tab/>
-        </w:r>
-        <w:r>
-          <w:rPr>
-            <w:noProof/>
-            <w:webHidden/>
-          </w:rPr>
-          <w:fldChar w:fldCharType="begin"/>
-        </w:r>
-        <w:r>
-          <w:rPr>
-            <w:noProof/>
-            <w:webHidden/>
-          </w:rPr>
-          <w:instrText xml:space="preserve"> PAGEREF _Toc195706907 \h </w:instrText>
+          <w:instrText xml:space="preserve"> PAGEREF _Toc197538958 \h </w:instrText>
         </w:r>
         <w:r>
           <w:rPr>
@@ -2391,13 +3359,13 @@
           <w14:ligatures w14:val="standardContextual"/>
         </w:rPr>
       </w:pPr>
-      <w:hyperlink w:anchor="_Toc195706908" w:history="1">
+      <w:hyperlink w:anchor="_Toc197538959" w:history="1">
         <w:r>
           <w:rPr>
             <w:rStyle w:val="Hyperlink"/>
             <w:noProof/>
           </w:rPr>
-          <w:t>Table 2. Source Code Pembahasan Soal 2</w:t>
+          <w:t>Gambar 5. Screanshoot Hasil Perintah Soal 5</w:t>
         </w:r>
         <w:r>
           <w:rPr>
@@ -2418,80 +3386,7 @@
             <w:noProof/>
             <w:webHidden/>
           </w:rPr>
-          <w:instrText xml:space="preserve"> PAGEREF _Toc195706908 \h </w:instrText>
-        </w:r>
-        <w:r>
-          <w:rPr>
-            <w:noProof/>
-            <w:webHidden/>
-          </w:rPr>
-        </w:r>
-        <w:r>
-          <w:rPr>
-            <w:noProof/>
-            <w:webHidden/>
-          </w:rPr>
-          <w:fldChar w:fldCharType="separate"/>
-        </w:r>
-        <w:r>
-          <w:rPr>
-            <w:noProof/>
-            <w:webHidden/>
-          </w:rPr>
-          <w:t>9</w:t>
-        </w:r>
-        <w:r>
-          <w:rPr>
-            <w:noProof/>
-            <w:webHidden/>
-          </w:rPr>
-          <w:fldChar w:fldCharType="end"/>
-        </w:r>
-      </w:hyperlink>
-    </w:p>
-    <w:p>
-      <w:pPr>
-        <w:pStyle w:val="TableofFigures"/>
-        <w:tabs>
-          <w:tab w:val="right" w:leader="dot" w:pos="8261"/>
-        </w:tabs>
-        <w:rPr>
-          <w:rFonts w:asciiTheme="minorHAnsi" w:eastAsiaTheme="minorEastAsia" w:hAnsiTheme="minorHAnsi"/>
-          <w:noProof/>
-          <w:kern w:val="2"/>
-          <w:szCs w:val="24"/>
-          <w:lang w:val="en-ID" w:eastAsia="en-ID"/>
-          <w14:ligatures w14:val="standardContextual"/>
-        </w:rPr>
-      </w:pPr>
-      <w:hyperlink w:anchor="_Toc195706909" w:history="1">
-        <w:r>
-          <w:rPr>
-            <w:rStyle w:val="Hyperlink"/>
-            <w:noProof/>
-          </w:rPr>
-          <w:t>Table 3. Source Code Pembahasan Soal 2</w:t>
-        </w:r>
-        <w:r>
-          <w:rPr>
-            <w:noProof/>
-            <w:webHidden/>
-          </w:rPr>
-          <w:tab/>
-        </w:r>
-        <w:r>
-          <w:rPr>
-            <w:noProof/>
-            <w:webHidden/>
-          </w:rPr>
-          <w:fldChar w:fldCharType="begin"/>
-        </w:r>
-        <w:r>
-          <w:rPr>
-            <w:noProof/>
-            <w:webHidden/>
-          </w:rPr>
-          <w:instrText xml:space="preserve"> PAGEREF _Toc195706909 \h </w:instrText>
+          <w:instrText xml:space="preserve"> PAGEREF _Toc197538959 \h </w:instrText>
         </w:r>
         <w:r>
           <w:rPr>
@@ -2537,13 +3432,13 @@
           <w14:ligatures w14:val="standardContextual"/>
         </w:rPr>
       </w:pPr>
-      <w:hyperlink w:anchor="_Toc195706910" w:history="1">
+      <w:hyperlink w:anchor="_Toc197538960" w:history="1">
         <w:r>
           <w:rPr>
             <w:rStyle w:val="Hyperlink"/>
             <w:noProof/>
           </w:rPr>
-          <w:t>Table 4. Source Code Pembahasan Soal 2</w:t>
+          <w:t>Gambar 6. Screanshoot Hasil Perintah Soal 6</w:t>
         </w:r>
         <w:r>
           <w:rPr>
@@ -2564,80 +3459,7 @@
             <w:noProof/>
             <w:webHidden/>
           </w:rPr>
-          <w:instrText xml:space="preserve"> PAGEREF _Toc195706910 \h </w:instrText>
-        </w:r>
-        <w:r>
-          <w:rPr>
-            <w:noProof/>
-            <w:webHidden/>
-          </w:rPr>
-        </w:r>
-        <w:r>
-          <w:rPr>
-            <w:noProof/>
-            <w:webHidden/>
-          </w:rPr>
-          <w:fldChar w:fldCharType="separate"/>
-        </w:r>
-        <w:r>
-          <w:rPr>
-            <w:noProof/>
-            <w:webHidden/>
-          </w:rPr>
-          <w:t>10</w:t>
-        </w:r>
-        <w:r>
-          <w:rPr>
-            <w:noProof/>
-            <w:webHidden/>
-          </w:rPr>
-          <w:fldChar w:fldCharType="end"/>
-        </w:r>
-      </w:hyperlink>
-    </w:p>
-    <w:p>
-      <w:pPr>
-        <w:pStyle w:val="TableofFigures"/>
-        <w:tabs>
-          <w:tab w:val="right" w:leader="dot" w:pos="8261"/>
-        </w:tabs>
-        <w:rPr>
-          <w:rFonts w:asciiTheme="minorHAnsi" w:eastAsiaTheme="minorEastAsia" w:hAnsiTheme="minorHAnsi"/>
-          <w:noProof/>
-          <w:kern w:val="2"/>
-          <w:szCs w:val="24"/>
-          <w:lang w:val="en-ID" w:eastAsia="en-ID"/>
-          <w14:ligatures w14:val="standardContextual"/>
-        </w:rPr>
-      </w:pPr>
-      <w:hyperlink w:anchor="_Toc195706911" w:history="1">
-        <w:r>
-          <w:rPr>
-            <w:rStyle w:val="Hyperlink"/>
-            <w:noProof/>
-          </w:rPr>
-          <w:t>Table 5. Source Code Pembahasan Soal 2</w:t>
-        </w:r>
-        <w:r>
-          <w:rPr>
-            <w:noProof/>
-            <w:webHidden/>
-          </w:rPr>
-          <w:tab/>
-        </w:r>
-        <w:r>
-          <w:rPr>
-            <w:noProof/>
-            <w:webHidden/>
-          </w:rPr>
-          <w:fldChar w:fldCharType="begin"/>
-        </w:r>
-        <w:r>
-          <w:rPr>
-            <w:noProof/>
-            <w:webHidden/>
-          </w:rPr>
-          <w:instrText xml:space="preserve"> PAGEREF _Toc195706911 \h </w:instrText>
+          <w:instrText xml:space="preserve"> PAGEREF _Toc197538960 \h </w:instrText>
         </w:r>
         <w:r>
           <w:rPr>
@@ -2683,13 +3505,13 @@
           <w14:ligatures w14:val="standardContextual"/>
         </w:rPr>
       </w:pPr>
-      <w:hyperlink w:anchor="_Toc195706912" w:history="1">
+      <w:hyperlink w:anchor="_Toc197538961" w:history="1">
         <w:r>
           <w:rPr>
             <w:rStyle w:val="Hyperlink"/>
             <w:noProof/>
           </w:rPr>
-          <w:t>Table 6. Source Code Pembahasan Soal 2</w:t>
+          <w:t>Gambar 7. Screanshoot Hasil Perintah Soal 7</w:t>
         </w:r>
         <w:r>
           <w:rPr>
@@ -2710,80 +3532,7 @@
             <w:noProof/>
             <w:webHidden/>
           </w:rPr>
-          <w:instrText xml:space="preserve"> PAGEREF _Toc195706912 \h </w:instrText>
-        </w:r>
-        <w:r>
-          <w:rPr>
-            <w:noProof/>
-            <w:webHidden/>
-          </w:rPr>
-        </w:r>
-        <w:r>
-          <w:rPr>
-            <w:noProof/>
-            <w:webHidden/>
-          </w:rPr>
-          <w:fldChar w:fldCharType="separate"/>
-        </w:r>
-        <w:r>
-          <w:rPr>
-            <w:noProof/>
-            <w:webHidden/>
-          </w:rPr>
-          <w:t>11</w:t>
-        </w:r>
-        <w:r>
-          <w:rPr>
-            <w:noProof/>
-            <w:webHidden/>
-          </w:rPr>
-          <w:fldChar w:fldCharType="end"/>
-        </w:r>
-      </w:hyperlink>
-    </w:p>
-    <w:p>
-      <w:pPr>
-        <w:pStyle w:val="TableofFigures"/>
-        <w:tabs>
-          <w:tab w:val="right" w:leader="dot" w:pos="8261"/>
-        </w:tabs>
-        <w:rPr>
-          <w:rFonts w:asciiTheme="minorHAnsi" w:eastAsiaTheme="minorEastAsia" w:hAnsiTheme="minorHAnsi"/>
-          <w:noProof/>
-          <w:kern w:val="2"/>
-          <w:szCs w:val="24"/>
-          <w:lang w:val="en-ID" w:eastAsia="en-ID"/>
-          <w14:ligatures w14:val="standardContextual"/>
-        </w:rPr>
-      </w:pPr>
-      <w:hyperlink w:anchor="_Toc195706913" w:history="1">
-        <w:r>
-          <w:rPr>
-            <w:rStyle w:val="Hyperlink"/>
-            <w:noProof/>
-          </w:rPr>
-          <w:t>Table 7. Source Code Pembahasan Soal 2</w:t>
-        </w:r>
-        <w:r>
-          <w:rPr>
-            <w:noProof/>
-            <w:webHidden/>
-          </w:rPr>
-          <w:tab/>
-        </w:r>
-        <w:r>
-          <w:rPr>
-            <w:noProof/>
-            <w:webHidden/>
-          </w:rPr>
-          <w:fldChar w:fldCharType="begin"/>
-        </w:r>
-        <w:r>
-          <w:rPr>
-            <w:noProof/>
-            <w:webHidden/>
-          </w:rPr>
-          <w:instrText xml:space="preserve"> PAGEREF _Toc195706913 \h </w:instrText>
+          <w:instrText xml:space="preserve"> PAGEREF _Toc197538961 \h </w:instrText>
         </w:r>
         <w:r>
           <w:rPr>
@@ -2829,13 +3578,13 @@
           <w14:ligatures w14:val="standardContextual"/>
         </w:rPr>
       </w:pPr>
-      <w:hyperlink w:anchor="_Toc195706914" w:history="1">
+      <w:hyperlink w:anchor="_Toc197538962" w:history="1">
         <w:r>
           <w:rPr>
             <w:rStyle w:val="Hyperlink"/>
             <w:noProof/>
           </w:rPr>
-          <w:t>Table 8. Source Code Pembahasan Soal 2</w:t>
+          <w:t>Gambar 8. Screanshoot Hasil Perintah Soal 8</w:t>
         </w:r>
         <w:r>
           <w:rPr>
@@ -2856,80 +3605,7 @@
             <w:noProof/>
             <w:webHidden/>
           </w:rPr>
-          <w:instrText xml:space="preserve"> PAGEREF _Toc195706914 \h </w:instrText>
-        </w:r>
-        <w:r>
-          <w:rPr>
-            <w:noProof/>
-            <w:webHidden/>
-          </w:rPr>
-        </w:r>
-        <w:r>
-          <w:rPr>
-            <w:noProof/>
-            <w:webHidden/>
-          </w:rPr>
-          <w:fldChar w:fldCharType="separate"/>
-        </w:r>
-        <w:r>
-          <w:rPr>
-            <w:noProof/>
-            <w:webHidden/>
-          </w:rPr>
-          <w:t>12</w:t>
-        </w:r>
-        <w:r>
-          <w:rPr>
-            <w:noProof/>
-            <w:webHidden/>
-          </w:rPr>
-          <w:fldChar w:fldCharType="end"/>
-        </w:r>
-      </w:hyperlink>
-    </w:p>
-    <w:p>
-      <w:pPr>
-        <w:pStyle w:val="TableofFigures"/>
-        <w:tabs>
-          <w:tab w:val="right" w:leader="dot" w:pos="8261"/>
-        </w:tabs>
-        <w:rPr>
-          <w:rFonts w:asciiTheme="minorHAnsi" w:eastAsiaTheme="minorEastAsia" w:hAnsiTheme="minorHAnsi"/>
-          <w:noProof/>
-          <w:kern w:val="2"/>
-          <w:szCs w:val="24"/>
-          <w:lang w:val="en-ID" w:eastAsia="en-ID"/>
-          <w14:ligatures w14:val="standardContextual"/>
-        </w:rPr>
-      </w:pPr>
-      <w:hyperlink w:anchor="_Toc195706915" w:history="1">
-        <w:r>
-          <w:rPr>
-            <w:rStyle w:val="Hyperlink"/>
-            <w:noProof/>
-          </w:rPr>
-          <w:t>Table 9. Source Code Pembahasan Soal 2</w:t>
-        </w:r>
-        <w:r>
-          <w:rPr>
-            <w:noProof/>
-            <w:webHidden/>
-          </w:rPr>
-          <w:tab/>
-        </w:r>
-        <w:r>
-          <w:rPr>
-            <w:noProof/>
-            <w:webHidden/>
-          </w:rPr>
-          <w:fldChar w:fldCharType="begin"/>
-        </w:r>
-        <w:r>
-          <w:rPr>
-            <w:noProof/>
-            <w:webHidden/>
-          </w:rPr>
-          <w:instrText xml:space="preserve"> PAGEREF _Toc195706915 \h </w:instrText>
+          <w:instrText xml:space="preserve"> PAGEREF _Toc197538962 \h </w:instrText>
         </w:r>
         <w:r>
           <w:rPr>
@@ -2962,596 +3638,7 @@
     </w:p>
     <w:p>
       <w:pPr>
-        <w:pStyle w:val="TableofFigures"/>
-        <w:tabs>
-          <w:tab w:val="right" w:leader="dot" w:pos="8261"/>
-        </w:tabs>
-        <w:rPr>
-          <w:rFonts w:asciiTheme="minorHAnsi" w:eastAsiaTheme="minorEastAsia" w:hAnsiTheme="minorHAnsi"/>
-          <w:noProof/>
-          <w:kern w:val="2"/>
-          <w:szCs w:val="24"/>
-          <w:lang w:val="en-ID" w:eastAsia="en-ID"/>
-          <w14:ligatures w14:val="standardContextual"/>
-        </w:rPr>
-      </w:pPr>
-      <w:hyperlink w:anchor="_Toc195706916" w:history="1">
-        <w:r>
-          <w:rPr>
-            <w:rStyle w:val="Hyperlink"/>
-            <w:noProof/>
-          </w:rPr>
-          <w:t>Table 10. Source Code Pembahasan Soal 3</w:t>
-        </w:r>
-        <w:r>
-          <w:rPr>
-            <w:noProof/>
-            <w:webHidden/>
-          </w:rPr>
-          <w:tab/>
-        </w:r>
-        <w:r>
-          <w:rPr>
-            <w:noProof/>
-            <w:webHidden/>
-          </w:rPr>
-          <w:fldChar w:fldCharType="begin"/>
-        </w:r>
-        <w:r>
-          <w:rPr>
-            <w:noProof/>
-            <w:webHidden/>
-          </w:rPr>
-          <w:instrText xml:space="preserve"> PAGEREF _Toc195706916 \h </w:instrText>
-        </w:r>
-        <w:r>
-          <w:rPr>
-            <w:noProof/>
-            <w:webHidden/>
-          </w:rPr>
-        </w:r>
-        <w:r>
-          <w:rPr>
-            <w:noProof/>
-            <w:webHidden/>
-          </w:rPr>
-          <w:fldChar w:fldCharType="separate"/>
-        </w:r>
-        <w:r>
-          <w:rPr>
-            <w:noProof/>
-            <w:webHidden/>
-          </w:rPr>
-          <w:t>16</w:t>
-        </w:r>
-        <w:r>
-          <w:rPr>
-            <w:noProof/>
-            <w:webHidden/>
-          </w:rPr>
-          <w:fldChar w:fldCharType="end"/>
-        </w:r>
-      </w:hyperlink>
-    </w:p>
-    <w:p>
-      <w:pPr>
-        <w:pStyle w:val="TableofFigures"/>
-        <w:tabs>
-          <w:tab w:val="right" w:leader="dot" w:pos="8261"/>
-        </w:tabs>
-        <w:rPr>
-          <w:rFonts w:asciiTheme="minorHAnsi" w:eastAsiaTheme="minorEastAsia" w:hAnsiTheme="minorHAnsi"/>
-          <w:noProof/>
-          <w:kern w:val="2"/>
-          <w:szCs w:val="24"/>
-          <w:lang w:val="en-ID" w:eastAsia="en-ID"/>
-          <w14:ligatures w14:val="standardContextual"/>
-        </w:rPr>
-      </w:pPr>
-      <w:hyperlink w:anchor="_Toc195706917" w:history="1">
-        <w:r>
-          <w:rPr>
-            <w:rStyle w:val="Hyperlink"/>
-            <w:noProof/>
-          </w:rPr>
-          <w:t>Table 11. Source Code Pembahasan Soal 3</w:t>
-        </w:r>
-        <w:r>
-          <w:rPr>
-            <w:noProof/>
-            <w:webHidden/>
-          </w:rPr>
-          <w:tab/>
-        </w:r>
-        <w:r>
-          <w:rPr>
-            <w:noProof/>
-            <w:webHidden/>
-          </w:rPr>
-          <w:fldChar w:fldCharType="begin"/>
-        </w:r>
-        <w:r>
-          <w:rPr>
-            <w:noProof/>
-            <w:webHidden/>
-          </w:rPr>
-          <w:instrText xml:space="preserve"> PAGEREF _Toc195706917 \h </w:instrText>
-        </w:r>
-        <w:r>
-          <w:rPr>
-            <w:noProof/>
-            <w:webHidden/>
-          </w:rPr>
-        </w:r>
-        <w:r>
-          <w:rPr>
-            <w:noProof/>
-            <w:webHidden/>
-          </w:rPr>
-          <w:fldChar w:fldCharType="separate"/>
-        </w:r>
-        <w:r>
-          <w:rPr>
-            <w:noProof/>
-            <w:webHidden/>
-          </w:rPr>
-          <w:t>16</w:t>
-        </w:r>
-        <w:r>
-          <w:rPr>
-            <w:noProof/>
-            <w:webHidden/>
-          </w:rPr>
-          <w:fldChar w:fldCharType="end"/>
-        </w:r>
-      </w:hyperlink>
-    </w:p>
-    <w:p>
-      <w:pPr>
-        <w:pStyle w:val="TableofFigures"/>
-        <w:tabs>
-          <w:tab w:val="right" w:leader="dot" w:pos="8261"/>
-        </w:tabs>
-        <w:rPr>
-          <w:rFonts w:asciiTheme="minorHAnsi" w:eastAsiaTheme="minorEastAsia" w:hAnsiTheme="minorHAnsi"/>
-          <w:noProof/>
-          <w:kern w:val="2"/>
-          <w:szCs w:val="24"/>
-          <w:lang w:val="en-ID" w:eastAsia="en-ID"/>
-          <w14:ligatures w14:val="standardContextual"/>
-        </w:rPr>
-      </w:pPr>
-      <w:hyperlink w:anchor="_Toc195706918" w:history="1">
-        <w:r>
-          <w:rPr>
-            <w:rStyle w:val="Hyperlink"/>
-            <w:noProof/>
-          </w:rPr>
-          <w:t>Table 12. Source Code Pembahasan Soal 3</w:t>
-        </w:r>
-        <w:r>
-          <w:rPr>
-            <w:noProof/>
-            <w:webHidden/>
-          </w:rPr>
-          <w:tab/>
-        </w:r>
-        <w:r>
-          <w:rPr>
-            <w:noProof/>
-            <w:webHidden/>
-          </w:rPr>
-          <w:fldChar w:fldCharType="begin"/>
-        </w:r>
-        <w:r>
-          <w:rPr>
-            <w:noProof/>
-            <w:webHidden/>
-          </w:rPr>
-          <w:instrText xml:space="preserve"> PAGEREF _Toc195706918 \h </w:instrText>
-        </w:r>
-        <w:r>
-          <w:rPr>
-            <w:noProof/>
-            <w:webHidden/>
-          </w:rPr>
-        </w:r>
-        <w:r>
-          <w:rPr>
-            <w:noProof/>
-            <w:webHidden/>
-          </w:rPr>
-          <w:fldChar w:fldCharType="separate"/>
-        </w:r>
-        <w:r>
-          <w:rPr>
-            <w:noProof/>
-            <w:webHidden/>
-          </w:rPr>
-          <w:t>17</w:t>
-        </w:r>
-        <w:r>
-          <w:rPr>
-            <w:noProof/>
-            <w:webHidden/>
-          </w:rPr>
-          <w:fldChar w:fldCharType="end"/>
-        </w:r>
-      </w:hyperlink>
-    </w:p>
-    <w:p>
-      <w:pPr>
-        <w:pStyle w:val="TableofFigures"/>
-        <w:tabs>
-          <w:tab w:val="right" w:leader="dot" w:pos="8261"/>
-        </w:tabs>
-        <w:rPr>
-          <w:rFonts w:asciiTheme="minorHAnsi" w:eastAsiaTheme="minorEastAsia" w:hAnsiTheme="minorHAnsi"/>
-          <w:noProof/>
-          <w:kern w:val="2"/>
-          <w:szCs w:val="24"/>
-          <w:lang w:val="en-ID" w:eastAsia="en-ID"/>
-          <w14:ligatures w14:val="standardContextual"/>
-        </w:rPr>
-      </w:pPr>
-      <w:hyperlink w:anchor="_Toc195706919" w:history="1">
-        <w:r>
-          <w:rPr>
-            <w:rStyle w:val="Hyperlink"/>
-            <w:noProof/>
-          </w:rPr>
-          <w:t>Table 13. Source Code Pembahasan Soal 3</w:t>
-        </w:r>
-        <w:r>
-          <w:rPr>
-            <w:noProof/>
-            <w:webHidden/>
-          </w:rPr>
-          <w:tab/>
-        </w:r>
-        <w:r>
-          <w:rPr>
-            <w:noProof/>
-            <w:webHidden/>
-          </w:rPr>
-          <w:fldChar w:fldCharType="begin"/>
-        </w:r>
-        <w:r>
-          <w:rPr>
-            <w:noProof/>
-            <w:webHidden/>
-          </w:rPr>
-          <w:instrText xml:space="preserve"> PAGEREF _Toc195706919 \h </w:instrText>
-        </w:r>
-        <w:r>
-          <w:rPr>
-            <w:noProof/>
-            <w:webHidden/>
-          </w:rPr>
-        </w:r>
-        <w:r>
-          <w:rPr>
-            <w:noProof/>
-            <w:webHidden/>
-          </w:rPr>
-          <w:fldChar w:fldCharType="separate"/>
-        </w:r>
-        <w:r>
-          <w:rPr>
-            <w:noProof/>
-            <w:webHidden/>
-          </w:rPr>
-          <w:t>17</w:t>
-        </w:r>
-        <w:r>
-          <w:rPr>
-            <w:noProof/>
-            <w:webHidden/>
-          </w:rPr>
-          <w:fldChar w:fldCharType="end"/>
-        </w:r>
-      </w:hyperlink>
-    </w:p>
-    <w:p>
-      <w:pPr>
-        <w:pStyle w:val="TableofFigures"/>
-        <w:tabs>
-          <w:tab w:val="right" w:leader="dot" w:pos="8261"/>
-        </w:tabs>
-        <w:rPr>
-          <w:rFonts w:asciiTheme="minorHAnsi" w:eastAsiaTheme="minorEastAsia" w:hAnsiTheme="minorHAnsi"/>
-          <w:noProof/>
-          <w:kern w:val="2"/>
-          <w:szCs w:val="24"/>
-          <w:lang w:val="en-ID" w:eastAsia="en-ID"/>
-          <w14:ligatures w14:val="standardContextual"/>
-        </w:rPr>
-      </w:pPr>
-      <w:hyperlink w:anchor="_Toc195706920" w:history="1">
-        <w:r>
-          <w:rPr>
-            <w:rStyle w:val="Hyperlink"/>
-            <w:noProof/>
-          </w:rPr>
-          <w:t>Table 14. Source Code Pembahasan Soal 3</w:t>
-        </w:r>
-        <w:r>
-          <w:rPr>
-            <w:noProof/>
-            <w:webHidden/>
-          </w:rPr>
-          <w:tab/>
-        </w:r>
-        <w:r>
-          <w:rPr>
-            <w:noProof/>
-            <w:webHidden/>
-          </w:rPr>
-          <w:fldChar w:fldCharType="begin"/>
-        </w:r>
-        <w:r>
-          <w:rPr>
-            <w:noProof/>
-            <w:webHidden/>
-          </w:rPr>
-          <w:instrText xml:space="preserve"> PAGEREF _Toc195706920 \h </w:instrText>
-        </w:r>
-        <w:r>
-          <w:rPr>
-            <w:noProof/>
-            <w:webHidden/>
-          </w:rPr>
-        </w:r>
-        <w:r>
-          <w:rPr>
-            <w:noProof/>
-            <w:webHidden/>
-          </w:rPr>
-          <w:fldChar w:fldCharType="separate"/>
-        </w:r>
-        <w:r>
-          <w:rPr>
-            <w:noProof/>
-            <w:webHidden/>
-          </w:rPr>
-          <w:t>18</w:t>
-        </w:r>
-        <w:r>
-          <w:rPr>
-            <w:noProof/>
-            <w:webHidden/>
-          </w:rPr>
-          <w:fldChar w:fldCharType="end"/>
-        </w:r>
-      </w:hyperlink>
-    </w:p>
-    <w:p>
-      <w:pPr>
-        <w:pStyle w:val="TableofFigures"/>
-        <w:tabs>
-          <w:tab w:val="right" w:leader="dot" w:pos="8261"/>
-        </w:tabs>
-        <w:rPr>
-          <w:rFonts w:asciiTheme="minorHAnsi" w:eastAsiaTheme="minorEastAsia" w:hAnsiTheme="minorHAnsi"/>
-          <w:noProof/>
-          <w:kern w:val="2"/>
-          <w:szCs w:val="24"/>
-          <w:lang w:val="en-ID" w:eastAsia="en-ID"/>
-          <w14:ligatures w14:val="standardContextual"/>
-        </w:rPr>
-      </w:pPr>
-      <w:hyperlink w:anchor="_Toc195706921" w:history="1">
-        <w:r>
-          <w:rPr>
-            <w:rStyle w:val="Hyperlink"/>
-            <w:noProof/>
-          </w:rPr>
-          <w:t>Table 15. Source Code Pembahasan Soal 3</w:t>
-        </w:r>
-        <w:r>
-          <w:rPr>
-            <w:noProof/>
-            <w:webHidden/>
-          </w:rPr>
-          <w:tab/>
-        </w:r>
-        <w:r>
-          <w:rPr>
-            <w:noProof/>
-            <w:webHidden/>
-          </w:rPr>
-          <w:fldChar w:fldCharType="begin"/>
-        </w:r>
-        <w:r>
-          <w:rPr>
-            <w:noProof/>
-            <w:webHidden/>
-          </w:rPr>
-          <w:instrText xml:space="preserve"> PAGEREF _Toc195706921 \h </w:instrText>
-        </w:r>
-        <w:r>
-          <w:rPr>
-            <w:noProof/>
-            <w:webHidden/>
-          </w:rPr>
-        </w:r>
-        <w:r>
-          <w:rPr>
-            <w:noProof/>
-            <w:webHidden/>
-          </w:rPr>
-          <w:fldChar w:fldCharType="separate"/>
-        </w:r>
-        <w:r>
-          <w:rPr>
-            <w:noProof/>
-            <w:webHidden/>
-          </w:rPr>
-          <w:t>18</w:t>
-        </w:r>
-        <w:r>
-          <w:rPr>
-            <w:noProof/>
-            <w:webHidden/>
-          </w:rPr>
-          <w:fldChar w:fldCharType="end"/>
-        </w:r>
-      </w:hyperlink>
-    </w:p>
-    <w:p>
-      <w:pPr>
-        <w:pStyle w:val="TableofFigures"/>
-        <w:tabs>
-          <w:tab w:val="right" w:leader="dot" w:pos="8261"/>
-        </w:tabs>
-        <w:rPr>
-          <w:rFonts w:asciiTheme="minorHAnsi" w:eastAsiaTheme="minorEastAsia" w:hAnsiTheme="minorHAnsi"/>
-          <w:noProof/>
-          <w:kern w:val="2"/>
-          <w:szCs w:val="24"/>
-          <w:lang w:val="en-ID" w:eastAsia="en-ID"/>
-          <w14:ligatures w14:val="standardContextual"/>
-        </w:rPr>
-      </w:pPr>
-      <w:hyperlink w:anchor="_Toc195706922" w:history="1">
-        <w:r>
-          <w:rPr>
-            <w:rStyle w:val="Hyperlink"/>
-            <w:noProof/>
-          </w:rPr>
-          <w:t>Table 16. Source Code Pembahasan Soal 3</w:t>
-        </w:r>
-        <w:r>
-          <w:rPr>
-            <w:noProof/>
-            <w:webHidden/>
-          </w:rPr>
-          <w:tab/>
-        </w:r>
-        <w:r>
-          <w:rPr>
-            <w:noProof/>
-            <w:webHidden/>
-          </w:rPr>
-          <w:fldChar w:fldCharType="begin"/>
-        </w:r>
-        <w:r>
-          <w:rPr>
-            <w:noProof/>
-            <w:webHidden/>
-          </w:rPr>
-          <w:instrText xml:space="preserve"> PAGEREF _Toc195706922 \h </w:instrText>
-        </w:r>
-        <w:r>
-          <w:rPr>
-            <w:noProof/>
-            <w:webHidden/>
-          </w:rPr>
-        </w:r>
-        <w:r>
-          <w:rPr>
-            <w:noProof/>
-            <w:webHidden/>
-          </w:rPr>
-          <w:fldChar w:fldCharType="separate"/>
-        </w:r>
-        <w:r>
-          <w:rPr>
-            <w:noProof/>
-            <w:webHidden/>
-          </w:rPr>
-          <w:t>19</w:t>
-        </w:r>
-        <w:r>
-          <w:rPr>
-            <w:noProof/>
-            <w:webHidden/>
-          </w:rPr>
-          <w:fldChar w:fldCharType="end"/>
-        </w:r>
-      </w:hyperlink>
-    </w:p>
-    <w:p>
-      <w:pPr>
-        <w:pStyle w:val="TableofFigures"/>
-        <w:tabs>
-          <w:tab w:val="right" w:leader="dot" w:pos="8261"/>
-        </w:tabs>
-        <w:rPr>
-          <w:rFonts w:asciiTheme="minorHAnsi" w:eastAsiaTheme="minorEastAsia" w:hAnsiTheme="minorHAnsi"/>
-          <w:noProof/>
-          <w:kern w:val="2"/>
-          <w:szCs w:val="24"/>
-          <w:lang w:val="en-ID" w:eastAsia="en-ID"/>
-          <w14:ligatures w14:val="standardContextual"/>
-        </w:rPr>
-      </w:pPr>
-      <w:hyperlink w:anchor="_Toc195706923" w:history="1">
-        <w:r>
-          <w:rPr>
-            <w:rStyle w:val="Hyperlink"/>
-            <w:noProof/>
-          </w:rPr>
-          <w:t>Table 17. Source Code Pembahasan Soal 3</w:t>
-        </w:r>
-        <w:r>
-          <w:rPr>
-            <w:noProof/>
-            <w:webHidden/>
-          </w:rPr>
-          <w:tab/>
-        </w:r>
-        <w:r>
-          <w:rPr>
-            <w:noProof/>
-            <w:webHidden/>
-          </w:rPr>
-          <w:fldChar w:fldCharType="begin"/>
-        </w:r>
-        <w:r>
-          <w:rPr>
-            <w:noProof/>
-            <w:webHidden/>
-          </w:rPr>
-          <w:instrText xml:space="preserve"> PAGEREF _Toc195706923 \h </w:instrText>
-        </w:r>
-        <w:r>
-          <w:rPr>
-            <w:noProof/>
-            <w:webHidden/>
-          </w:rPr>
-        </w:r>
-        <w:r>
-          <w:rPr>
-            <w:noProof/>
-            <w:webHidden/>
-          </w:rPr>
-          <w:fldChar w:fldCharType="separate"/>
-        </w:r>
-        <w:r>
-          <w:rPr>
-            <w:noProof/>
-            <w:webHidden/>
-          </w:rPr>
-          <w:t>19</w:t>
-        </w:r>
-        <w:r>
-          <w:rPr>
-            <w:noProof/>
-            <w:webHidden/>
-          </w:rPr>
-          <w:fldChar w:fldCharType="end"/>
-        </w:r>
-      </w:hyperlink>
-    </w:p>
-    <w:p>
-      <w:r>
-        <w:fldChar w:fldCharType="end"/>
-      </w:r>
-    </w:p>
-    <w:p>
-      <w:pPr>
-        <w:pStyle w:val="Heading1"/>
+        <w:jc w:val="left"/>
         <w:sectPr>
           <w:pgSz w:w="12240" w:h="15840"/>
           <w:pgMar w:top="1701" w:right="1701" w:bottom="1701" w:left="2268" w:header="720" w:footer="720" w:gutter="0"/>
@@ -3559,12 +3646,18 @@
           <w:docGrid w:linePitch="360"/>
         </w:sectPr>
       </w:pPr>
+      <w:r>
+        <w:fldChar w:fldCharType="end"/>
+      </w:r>
+      <w:r>
+        <w:br w:type="page"/>
+      </w:r>
     </w:p>
     <w:p>
       <w:pPr>
         <w:pStyle w:val="Heading1"/>
       </w:pPr>
-      <w:bookmarkStart w:id="5" w:name="_Toc195706944"/>
+      <w:bookmarkStart w:id="4" w:name="_Toc197538929"/>
       <w:r>
         <w:lastRenderedPageBreak/>
         <w:t>SOAL</w:t>
@@ -3572,7 +3665,7 @@
       <w:r>
         <w:t xml:space="preserve"> 1</w:t>
       </w:r>
-      <w:bookmarkEnd w:id="5"/>
+      <w:bookmarkEnd w:id="4"/>
     </w:p>
     <w:p>
       <w:r>
@@ -3612,10 +3705,12 @@
         </w:numPr>
         <w:ind w:left="284" w:hanging="284"/>
       </w:pPr>
+      <w:bookmarkStart w:id="5" w:name="_Toc197538930"/>
       <w:proofErr w:type="spellStart"/>
       <w:r>
         <w:t>Screenshoot</w:t>
       </w:r>
+      <w:bookmarkEnd w:id="5"/>
       <w:proofErr w:type="spellEnd"/>
     </w:p>
     <w:p>
@@ -3624,6 +3719,9 @@
         <w:jc w:val="center"/>
       </w:pPr>
       <w:r>
+        <w:rPr>
+          <w:noProof/>
+        </w:rPr>
         <w:drawing>
           <wp:inline distT="0" distB="0" distL="0" distR="0" wp14:anchorId="202FEC48" wp14:editId="530F6AE3">
             <wp:extent cx="5252085" cy="2940685"/>
@@ -3666,6 +3764,7 @@
         <w:pStyle w:val="Caption"/>
         <w:jc w:val="center"/>
       </w:pPr>
+      <w:bookmarkStart w:id="6" w:name="_Toc197538955"/>
       <w:r>
         <w:t xml:space="preserve">Gambar </w:t>
       </w:r>
@@ -3690,7 +3789,7 @@
       <w:r>
         <w:t xml:space="preserve">. </w:t>
       </w:r>
-      <w:bookmarkStart w:id="6" w:name="_Hlk197465365"/>
+      <w:bookmarkStart w:id="7" w:name="_Hlk197465365"/>
       <w:proofErr w:type="spellStart"/>
       <w:r>
         <w:t>Screanshoot</w:t>
@@ -3699,8 +3798,9 @@
       <w:r>
         <w:t xml:space="preserve"> Hasil Perintah Soal 1</w:t>
       </w:r>
+      <w:bookmarkEnd w:id="6"/>
     </w:p>
-    <w:bookmarkEnd w:id="6"/>
+    <w:bookmarkEnd w:id="7"/>
     <w:p>
       <w:pPr>
         <w:sectPr>
@@ -3715,13 +3815,13 @@
       <w:pPr>
         <w:pStyle w:val="Heading1"/>
       </w:pPr>
-      <w:bookmarkStart w:id="7" w:name="_Toc195706946"/>
       <w:bookmarkStart w:id="8" w:name="_Hlk195104722"/>
+      <w:bookmarkStart w:id="9" w:name="_Toc197538931"/>
       <w:r>
         <w:lastRenderedPageBreak/>
         <w:t>SOAL 2</w:t>
       </w:r>
-      <w:bookmarkEnd w:id="7"/>
+      <w:bookmarkEnd w:id="9"/>
     </w:p>
     <w:p>
       <w:pPr>
@@ -3747,11 +3847,13 @@
           <w:numId w:val="49"/>
         </w:numPr>
       </w:pPr>
-      <w:bookmarkStart w:id="9" w:name="_Hlk195210034"/>
+      <w:bookmarkStart w:id="10" w:name="_Hlk195210034"/>
+      <w:bookmarkStart w:id="11" w:name="_Toc197538932"/>
       <w:proofErr w:type="spellStart"/>
       <w:r>
         <w:t>Screenshoot</w:t>
       </w:r>
+      <w:bookmarkEnd w:id="11"/>
       <w:proofErr w:type="spellEnd"/>
     </w:p>
     <w:p>
@@ -3761,6 +3863,7 @@
       <w:r>
         <w:rPr>
           <w:rFonts w:cs="Times New Roman"/>
+          <w:noProof/>
           <w:szCs w:val="24"/>
         </w:rPr>
         <w:drawing>
@@ -3809,6 +3912,7 @@
           <w:szCs w:val="24"/>
         </w:rPr>
       </w:pPr>
+      <w:bookmarkStart w:id="12" w:name="_Toc197538956"/>
       <w:r>
         <w:t xml:space="preserve">Gambar </w:t>
       </w:r>
@@ -3844,8 +3948,9 @@
       <w:r>
         <w:t>2</w:t>
       </w:r>
+      <w:bookmarkEnd w:id="12"/>
     </w:p>
-    <w:bookmarkEnd w:id="9"/>
+    <w:bookmarkEnd w:id="10"/>
     <w:p/>
     <w:p/>
     <w:bookmarkEnd w:id="8"/>
@@ -3864,7 +3969,7 @@
       <w:pPr>
         <w:pStyle w:val="Heading1"/>
       </w:pPr>
-      <w:bookmarkStart w:id="10" w:name="_Toc195706949"/>
+      <w:bookmarkStart w:id="13" w:name="_Toc197538933"/>
       <w:r>
         <w:lastRenderedPageBreak/>
         <w:t xml:space="preserve">SOAL </w:t>
@@ -3872,10 +3977,9 @@
       <w:r>
         <w:t>3</w:t>
       </w:r>
-      <w:bookmarkEnd w:id="10"/>
+      <w:bookmarkEnd w:id="13"/>
     </w:p>
     <w:p>
-      <w:bookmarkStart w:id="11" w:name="_Toc195706950"/>
       <w:r>
         <w:t xml:space="preserve">Lakukan tambah data belakang 3, 7, 1, 4, 3 dan kemudian lakukan tampilkan data lalu </w:t>
       </w:r>
@@ -3888,7 +3992,6 @@
         <w:t xml:space="preserve"> hasilnya !</w:t>
       </w:r>
     </w:p>
-    <w:bookmarkEnd w:id="11"/>
     <w:p>
       <w:pPr>
         <w:pStyle w:val="Heading3"/>
@@ -3897,10 +4000,12 @@
           <w:numId w:val="50"/>
         </w:numPr>
       </w:pPr>
+      <w:bookmarkStart w:id="14" w:name="_Toc197538934"/>
       <w:proofErr w:type="spellStart"/>
       <w:r>
         <w:t>Screenshoot</w:t>
       </w:r>
+      <w:bookmarkEnd w:id="14"/>
       <w:proofErr w:type="spellEnd"/>
     </w:p>
     <w:p>
@@ -3909,6 +4014,9 @@
         <w:jc w:val="center"/>
       </w:pPr>
       <w:r>
+        <w:rPr>
+          <w:noProof/>
+        </w:rPr>
         <w:drawing>
           <wp:inline distT="0" distB="0" distL="0" distR="0" wp14:anchorId="0D3538CC" wp14:editId="40A20FD7">
             <wp:extent cx="5252085" cy="2942590"/>
@@ -3951,6 +4059,7 @@
         <w:pStyle w:val="Caption"/>
         <w:jc w:val="center"/>
       </w:pPr>
+      <w:bookmarkStart w:id="15" w:name="_Toc197538957"/>
       <w:r>
         <w:t xml:space="preserve">Gambar </w:t>
       </w:r>
@@ -3986,6 +4095,7 @@
       <w:r>
         <w:t>3</w:t>
       </w:r>
+      <w:bookmarkEnd w:id="15"/>
     </w:p>
     <w:p/>
     <w:p/>
@@ -4003,6 +4113,7 @@
       <w:pPr>
         <w:pStyle w:val="Heading1"/>
       </w:pPr>
+      <w:bookmarkStart w:id="16" w:name="_Toc197538935"/>
       <w:r>
         <w:lastRenderedPageBreak/>
         <w:t xml:space="preserve">SOAL </w:t>
@@ -4010,6 +4121,7 @@
       <w:r>
         <w:t>4</w:t>
       </w:r>
+      <w:bookmarkEnd w:id="16"/>
     </w:p>
     <w:p>
       <w:r>
@@ -4064,10 +4176,12 @@
           <w:numId w:val="51"/>
         </w:numPr>
       </w:pPr>
+      <w:bookmarkStart w:id="17" w:name="_Toc197538936"/>
       <w:proofErr w:type="spellStart"/>
       <w:r>
         <w:t>Screenshoot</w:t>
       </w:r>
+      <w:bookmarkEnd w:id="17"/>
       <w:proofErr w:type="spellEnd"/>
     </w:p>
     <w:p>
@@ -4076,6 +4190,9 @@
         <w:jc w:val="center"/>
       </w:pPr>
       <w:r>
+        <w:rPr>
+          <w:noProof/>
+        </w:rPr>
         <w:drawing>
           <wp:inline distT="0" distB="0" distL="0" distR="0" wp14:anchorId="3118A785" wp14:editId="00590867">
             <wp:extent cx="5252085" cy="2952750"/>
@@ -4118,6 +4235,7 @@
         <w:pStyle w:val="Caption"/>
         <w:jc w:val="center"/>
       </w:pPr>
+      <w:bookmarkStart w:id="18" w:name="_Toc197538958"/>
       <w:r>
         <w:t xml:space="preserve">Gambar </w:t>
       </w:r>
@@ -4153,6 +4271,7 @@
       <w:r>
         <w:t>4</w:t>
       </w:r>
+      <w:bookmarkEnd w:id="18"/>
     </w:p>
     <w:p/>
     <w:p/>
@@ -4166,12 +4285,12 @@
           <w:docGrid w:linePitch="360"/>
         </w:sectPr>
       </w:pPr>
-      <w:bookmarkStart w:id="12" w:name="_Toc195706952"/>
     </w:p>
     <w:p>
       <w:pPr>
         <w:pStyle w:val="Heading1"/>
       </w:pPr>
+      <w:bookmarkStart w:id="19" w:name="_Toc197538937"/>
       <w:r>
         <w:lastRenderedPageBreak/>
         <w:t xml:space="preserve">SOAL </w:t>
@@ -4179,6 +4298,7 @@
       <w:r>
         <w:t>5</w:t>
       </w:r>
+      <w:bookmarkEnd w:id="19"/>
     </w:p>
     <w:p>
       <w:r>
@@ -4201,10 +4321,12 @@
           <w:numId w:val="52"/>
         </w:numPr>
       </w:pPr>
+      <w:bookmarkStart w:id="20" w:name="_Toc197538938"/>
       <w:proofErr w:type="spellStart"/>
       <w:r>
         <w:t>Screenshoot</w:t>
       </w:r>
+      <w:bookmarkEnd w:id="20"/>
       <w:proofErr w:type="spellEnd"/>
     </w:p>
     <w:p>
@@ -4212,6 +4334,9 @@
         <w:keepNext/>
       </w:pPr>
       <w:r>
+        <w:rPr>
+          <w:noProof/>
+        </w:rPr>
         <w:drawing>
           <wp:inline distT="0" distB="0" distL="0" distR="0" wp14:anchorId="4961854F" wp14:editId="67BAF64E">
             <wp:extent cx="5252085" cy="2945130"/>
@@ -4254,6 +4379,7 @@
         <w:pStyle w:val="Caption"/>
         <w:jc w:val="center"/>
       </w:pPr>
+      <w:bookmarkStart w:id="21" w:name="_Toc197538959"/>
       <w:r>
         <w:t xml:space="preserve">Gambar </w:t>
       </w:r>
@@ -4289,6 +4415,7 @@
       <w:r>
         <w:t>5</w:t>
       </w:r>
+      <w:bookmarkEnd w:id="21"/>
     </w:p>
     <w:p/>
     <w:p/>
@@ -4306,6 +4433,7 @@
       <w:pPr>
         <w:pStyle w:val="Heading1"/>
       </w:pPr>
+      <w:bookmarkStart w:id="22" w:name="_Toc197538939"/>
       <w:r>
         <w:lastRenderedPageBreak/>
         <w:t xml:space="preserve">SOAL </w:t>
@@ -4313,6 +4441,7 @@
       <w:r>
         <w:t>6</w:t>
       </w:r>
+      <w:bookmarkEnd w:id="22"/>
     </w:p>
     <w:p>
       <w:r>
@@ -4335,10 +4464,12 @@
           <w:numId w:val="53"/>
         </w:numPr>
       </w:pPr>
+      <w:bookmarkStart w:id="23" w:name="_Toc197538940"/>
       <w:proofErr w:type="spellStart"/>
       <w:r>
         <w:t>Screenshoot</w:t>
       </w:r>
+      <w:bookmarkEnd w:id="23"/>
       <w:proofErr w:type="spellEnd"/>
     </w:p>
     <w:p>
@@ -4347,6 +4478,9 @@
         <w:jc w:val="center"/>
       </w:pPr>
       <w:r>
+        <w:rPr>
+          <w:noProof/>
+        </w:rPr>
         <w:drawing>
           <wp:inline distT="0" distB="0" distL="0" distR="0" wp14:anchorId="558F8255" wp14:editId="7F855CAE">
             <wp:extent cx="5252085" cy="2956560"/>
@@ -4389,6 +4523,7 @@
         <w:pStyle w:val="Caption"/>
         <w:jc w:val="center"/>
       </w:pPr>
+      <w:bookmarkStart w:id="24" w:name="_Toc197538960"/>
       <w:r>
         <w:t xml:space="preserve">Gambar </w:t>
       </w:r>
@@ -4424,6 +4559,7 @@
       <w:r>
         <w:t>6</w:t>
       </w:r>
+      <w:bookmarkEnd w:id="24"/>
     </w:p>
     <w:p/>
     <w:p/>
@@ -4441,6 +4577,7 @@
       <w:pPr>
         <w:pStyle w:val="Heading1"/>
       </w:pPr>
+      <w:bookmarkStart w:id="25" w:name="_Toc197538941"/>
       <w:r>
         <w:lastRenderedPageBreak/>
         <w:t xml:space="preserve">SOAL </w:t>
@@ -4448,6 +4585,7 @@
       <w:r>
         <w:t>7</w:t>
       </w:r>
+      <w:bookmarkEnd w:id="25"/>
     </w:p>
     <w:p>
       <w:r>
@@ -4470,10 +4608,12 @@
           <w:numId w:val="54"/>
         </w:numPr>
       </w:pPr>
+      <w:bookmarkStart w:id="26" w:name="_Toc197538942"/>
       <w:proofErr w:type="spellStart"/>
       <w:r>
         <w:t>Screenshoot</w:t>
       </w:r>
+      <w:bookmarkEnd w:id="26"/>
       <w:proofErr w:type="spellEnd"/>
     </w:p>
     <w:p>
@@ -4482,6 +4622,9 @@
         <w:jc w:val="center"/>
       </w:pPr>
       <w:r>
+        <w:rPr>
+          <w:noProof/>
+        </w:rPr>
         <w:drawing>
           <wp:inline distT="0" distB="0" distL="0" distR="0" wp14:anchorId="0E5666C1" wp14:editId="4AC30D06">
             <wp:extent cx="5252085" cy="2952750"/>
@@ -4524,6 +4667,7 @@
         <w:pStyle w:val="Caption"/>
         <w:jc w:val="center"/>
       </w:pPr>
+      <w:bookmarkStart w:id="27" w:name="_Toc197538961"/>
       <w:r>
         <w:t xml:space="preserve">Gambar </w:t>
       </w:r>
@@ -4559,6 +4703,7 @@
       <w:r>
         <w:t>7</w:t>
       </w:r>
+      <w:bookmarkEnd w:id="27"/>
     </w:p>
     <w:p/>
     <w:p/>
@@ -4576,6 +4721,7 @@
       <w:pPr>
         <w:pStyle w:val="Heading1"/>
       </w:pPr>
+      <w:bookmarkStart w:id="28" w:name="_Toc197538943"/>
       <w:r>
         <w:lastRenderedPageBreak/>
         <w:t xml:space="preserve">SOAL </w:t>
@@ -4583,6 +4729,7 @@
       <w:r>
         <w:t>8</w:t>
       </w:r>
+      <w:bookmarkEnd w:id="28"/>
     </w:p>
     <w:p>
       <w:r>
@@ -4617,6 +4764,7 @@
         </w:tabs>
         <w:ind w:left="284" w:hanging="284"/>
       </w:pPr>
+      <w:bookmarkStart w:id="29" w:name="_Toc197538944"/>
       <w:proofErr w:type="spellStart"/>
       <w:r>
         <w:t>S</w:t>
@@ -4624,6 +4772,7 @@
       <w:r>
         <w:t>creanshoot</w:t>
       </w:r>
+      <w:bookmarkEnd w:id="29"/>
       <w:proofErr w:type="spellEnd"/>
     </w:p>
     <w:p>
@@ -4632,6 +4781,9 @@
         <w:jc w:val="center"/>
       </w:pPr>
       <w:r>
+        <w:rPr>
+          <w:noProof/>
+        </w:rPr>
         <w:drawing>
           <wp:inline distT="0" distB="0" distL="0" distR="0" wp14:anchorId="55A3C02D" wp14:editId="0610678D">
             <wp:extent cx="5252085" cy="2952750"/>
@@ -4674,6 +4826,7 @@
         <w:pStyle w:val="Caption"/>
         <w:jc w:val="center"/>
       </w:pPr>
+      <w:bookmarkStart w:id="30" w:name="_Toc197538962"/>
       <w:r>
         <w:t xml:space="preserve">Gambar </w:t>
       </w:r>
@@ -4709,6 +4862,7 @@
       <w:r>
         <w:t>8</w:t>
       </w:r>
+      <w:bookmarkEnd w:id="30"/>
     </w:p>
     <w:p/>
     <w:p>
@@ -4723,9 +4877,11 @@
         </w:tabs>
         <w:ind w:left="284" w:hanging="284"/>
       </w:pPr>
+      <w:bookmarkStart w:id="31" w:name="_Toc197538945"/>
       <w:r>
         <w:t>Pembahasan</w:t>
       </w:r>
+      <w:bookmarkEnd w:id="31"/>
     </w:p>
     <w:p>
       <w:pPr>
@@ -4850,6 +5006,7 @@
       <w:pPr>
         <w:pStyle w:val="Heading1"/>
       </w:pPr>
+      <w:bookmarkStart w:id="32" w:name="_Toc197538946"/>
       <w:r>
         <w:lastRenderedPageBreak/>
         <w:t xml:space="preserve">SOAL </w:t>
@@ -4857,6 +5014,7 @@
       <w:r>
         <w:t>9</w:t>
       </w:r>
+      <w:bookmarkEnd w:id="32"/>
     </w:p>
     <w:p>
       <w:r>
@@ -4874,9 +5032,11 @@
           <w:tab w:val="left" w:pos="426"/>
         </w:tabs>
       </w:pPr>
+      <w:bookmarkStart w:id="33" w:name="_Toc197538947"/>
       <w:r>
         <w:t>Pembahasan</w:t>
       </w:r>
+      <w:bookmarkEnd w:id="33"/>
     </w:p>
     <w:p>
       <w:pPr>
@@ -5016,6 +5176,7 @@
       <w:pPr>
         <w:pStyle w:val="Heading1"/>
       </w:pPr>
+      <w:bookmarkStart w:id="34" w:name="_Toc197538948"/>
       <w:r>
         <w:lastRenderedPageBreak/>
         <w:t xml:space="preserve">SOAL </w:t>
@@ -5023,6 +5184,7 @@
       <w:r>
         <w:t>10</w:t>
       </w:r>
+      <w:bookmarkEnd w:id="34"/>
     </w:p>
     <w:p>
       <w:r>
@@ -5064,9 +5226,11 @@
           <w:tab w:val="left" w:pos="426"/>
         </w:tabs>
       </w:pPr>
+      <w:bookmarkStart w:id="35" w:name="_Toc197538949"/>
       <w:r>
         <w:t>Pembahasan</w:t>
       </w:r>
+      <w:bookmarkEnd w:id="35"/>
     </w:p>
     <w:p>
       <w:pPr>
@@ -5770,11 +5934,12 @@
       <w:pPr>
         <w:pStyle w:val="Heading1"/>
       </w:pPr>
+      <w:bookmarkStart w:id="36" w:name="_Toc197538950"/>
       <w:r>
         <w:lastRenderedPageBreak/>
         <w:t>GITHUB</w:t>
       </w:r>
-      <w:bookmarkEnd w:id="12"/>
+      <w:bookmarkEnd w:id="36"/>
     </w:p>
     <w:p>
       <w:pPr>
@@ -12362,6 +12527,7 @@
   <w:style w:type="character" w:default="1" w:styleId="DefaultParagraphFont">
     <w:name w:val="Default Paragraph Font"/>
     <w:uiPriority w:val="1"/>
+    <w:semiHidden/>
     <w:unhideWhenUsed/>
   </w:style>
   <w:style w:type="table" w:default="1" w:styleId="TableNormal">

</xml_diff>